<commit_message>
Add color to each box size
</commit_message>
<xml_diff>
--- a/Container_loding/ระบบวางแผนการจัดเรียงกล่องสินค้า.docx
+++ b/Container_loding/ระบบวางแผนการจัดเรียงกล่องสินค้า.docx
@@ -1,6 +1,6 @@
 
 <file path=word/document.xml><?xml version="1.0" encoding="utf-8"?>
-<w:document xmlns:wpc="http://schemas.microsoft.com/office/word/2010/wordprocessingCanvas" xmlns:cx="http://schemas.microsoft.com/office/drawing/2014/chartex" xmlns:cx1="http://schemas.microsoft.com/office/drawing/2015/9/8/chartex" xmlns:cx2="http://schemas.microsoft.com/office/drawing/2015/10/21/chartex" xmlns:cx3="http://schemas.microsoft.com/office/drawing/2016/5/9/chartex" xmlns:cx4="http://schemas.microsoft.com/office/drawing/2016/5/10/chartex" xmlns:cx5="http://schemas.microsoft.com/office/drawing/2016/5/11/chartex" xmlns:cx6="http://schemas.microsoft.com/office/drawing/2016/5/12/chartex" xmlns:cx7="http://schemas.microsoft.com/office/drawing/2016/5/13/chartex" xmlns:cx8="http://schemas.microsoft.com/office/drawing/2016/5/14/chartex" xmlns:mc="http://schemas.openxmlformats.org/markup-compatibility/2006" xmlns:aink="http://schemas.microsoft.com/office/drawing/2016/ink" xmlns:am3d="http://schemas.microsoft.com/office/drawing/2017/model3d" xmlns:o="urn:schemas-microsoft-com:office:office" xmlns:r="http://schemas.openxmlformats.org/officeDocument/2006/relationships" xmlns:m="http://schemas.openxmlformats.org/officeDocument/2006/math" xmlns:v="urn:schemas-microsoft-com:vml" xmlns:wp14="http://schemas.microsoft.com/office/word/2010/wordprocessingDrawing" xmlns:wp="http://schemas.openxmlformats.org/drawingml/2006/wordprocessingDrawing" xmlns:w10="urn:schemas-microsoft-com:office:word" xmlns:w="http://schemas.openxmlformats.org/wordprocessingml/2006/main" xmlns:w14="http://schemas.microsoft.com/office/word/2010/wordml" xmlns:w15="http://schemas.microsoft.com/office/word/2012/wordml" xmlns:w16cex="http://schemas.microsoft.com/office/word/2018/wordml/cex" xmlns:w16cid="http://schemas.microsoft.com/office/word/2016/wordml/cid" xmlns:w16="http://schemas.microsoft.com/office/word/2018/wordml" xmlns:w16se="http://schemas.microsoft.com/office/word/2015/wordml/symex" xmlns:wpg="http://schemas.microsoft.com/office/word/2010/wordprocessingGroup" xmlns:wpi="http://schemas.microsoft.com/office/word/2010/wordprocessingInk" xmlns:wne="http://schemas.microsoft.com/office/word/2006/wordml" xmlns:wps="http://schemas.microsoft.com/office/word/2010/wordprocessingShape" mc:Ignorable="w14 w15 w16se w16cid w16 w16cex wp14">
+<w:document xmlns:wpc="http://schemas.microsoft.com/office/word/2010/wordprocessingCanvas" xmlns:mc="http://schemas.openxmlformats.org/markup-compatibility/2006" xmlns:o="urn:schemas-microsoft-com:office:office" xmlns:r="http://schemas.openxmlformats.org/officeDocument/2006/relationships" xmlns:m="http://schemas.openxmlformats.org/officeDocument/2006/math" xmlns:v="urn:schemas-microsoft-com:vml" xmlns:wp14="http://schemas.microsoft.com/office/word/2010/wordprocessingDrawing" xmlns:wp="http://schemas.openxmlformats.org/drawingml/2006/wordprocessingDrawing" xmlns:w10="urn:schemas-microsoft-com:office:word" xmlns:w="http://schemas.openxmlformats.org/wordprocessingml/2006/main" xmlns:w14="http://schemas.microsoft.com/office/word/2010/wordml" xmlns:w15="http://schemas.microsoft.com/office/word/2012/wordml" xmlns:wpg="http://schemas.microsoft.com/office/word/2010/wordprocessingGroup" xmlns:wpi="http://schemas.microsoft.com/office/word/2010/wordprocessingInk" xmlns:wne="http://schemas.microsoft.com/office/word/2006/wordml" xmlns:wps="http://schemas.microsoft.com/office/word/2010/wordprocessingShape" mc:Ignorable="w14 w15 wp14">
   <w:body>
     <w:p>
       <w:pPr>
@@ -235,13 +235,23 @@
         </w:rPr>
         <w:t xml:space="preserve"> (</w:t>
       </w:r>
-      <w:r>
-        <w:rPr>
-          <w:rFonts w:ascii="TH Sarabun New" w:hAnsi="TH Sarabun New" w:cs="TH Sarabun New"/>
-          <w:sz w:val="32"/>
-          <w:szCs w:val="32"/>
-        </w:rPr>
-        <w:t>Javascript library</w:t>
+      <w:proofErr w:type="spellStart"/>
+      <w:r>
+        <w:rPr>
+          <w:rFonts w:ascii="TH Sarabun New" w:hAnsi="TH Sarabun New" w:cs="TH Sarabun New"/>
+          <w:sz w:val="32"/>
+          <w:szCs w:val="32"/>
+        </w:rPr>
+        <w:t>Javascript</w:t>
+      </w:r>
+      <w:proofErr w:type="spellEnd"/>
+      <w:r>
+        <w:rPr>
+          <w:rFonts w:ascii="TH Sarabun New" w:hAnsi="TH Sarabun New" w:cs="TH Sarabun New"/>
+          <w:sz w:val="32"/>
+          <w:szCs w:val="32"/>
+        </w:rPr>
+        <w:t xml:space="preserve"> library</w:t>
       </w:r>
       <w:r>
         <w:rPr>
@@ -309,8 +319,18 @@
           <w:sz w:val="32"/>
           <w:szCs w:val="32"/>
         </w:rPr>
-        <w:t>CSS Javascript</w:t>
-      </w:r>
+        <w:t xml:space="preserve">CSS </w:t>
+      </w:r>
+      <w:proofErr w:type="spellStart"/>
+      <w:r>
+        <w:rPr>
+          <w:rFonts w:ascii="TH Sarabun New" w:hAnsi="TH Sarabun New" w:cs="TH Sarabun New"/>
+          <w:sz w:val="32"/>
+          <w:szCs w:val="32"/>
+        </w:rPr>
+        <w:t>Javascript</w:t>
+      </w:r>
+      <w:proofErr w:type="spellEnd"/>
     </w:p>
     <w:p>
       <w:pPr>
@@ -564,6 +584,7 @@
           <w:szCs w:val="32"/>
         </w:rPr>
       </w:pPr>
+      <w:proofErr w:type="spellStart"/>
       <w:r>
         <w:rPr>
           <w:rFonts w:ascii="TH Sarabun New" w:hAnsi="TH Sarabun New" w:cs="TH Sarabun New"/>
@@ -572,6 +593,7 @@
         </w:rPr>
         <w:t>OpenCV</w:t>
       </w:r>
+      <w:proofErr w:type="spellEnd"/>
       <w:r>
         <w:rPr>
           <w:rFonts w:ascii="TH Sarabun New" w:hAnsi="TH Sarabun New" w:cs="TH Sarabun New"/>
@@ -659,6 +681,7 @@
           <w:szCs w:val="32"/>
         </w:rPr>
       </w:pPr>
+      <w:proofErr w:type="spellStart"/>
       <w:r>
         <w:rPr>
           <w:rFonts w:ascii="TH Sarabun New" w:hAnsi="TH Sarabun New" w:cs="TH Sarabun New"/>
@@ -667,6 +690,7 @@
         </w:rPr>
         <w:t>LabelImg</w:t>
       </w:r>
+      <w:proofErr w:type="spellEnd"/>
       <w:r>
         <w:rPr>
           <w:rFonts w:ascii="TH Sarabun New" w:hAnsi="TH Sarabun New" w:cs="TH Sarabun New" w:hint="cs"/>
@@ -697,8 +721,18 @@
           <w:sz w:val="32"/>
           <w:szCs w:val="32"/>
         </w:rPr>
-        <w:t>Google colab</w:t>
-      </w:r>
+        <w:t xml:space="preserve">Google </w:t>
+      </w:r>
+      <w:proofErr w:type="spellStart"/>
+      <w:r>
+        <w:rPr>
+          <w:rFonts w:ascii="TH Sarabun New" w:hAnsi="TH Sarabun New" w:cs="TH Sarabun New"/>
+          <w:sz w:val="32"/>
+          <w:szCs w:val="32"/>
+        </w:rPr>
+        <w:t>colab</w:t>
+      </w:r>
+      <w:proofErr w:type="spellEnd"/>
       <w:r>
         <w:rPr>
           <w:rFonts w:ascii="TH Sarabun New" w:hAnsi="TH Sarabun New" w:cs="TH Sarabun New" w:hint="cs"/>
@@ -975,13 +1009,23 @@
           <w:szCs w:val="32"/>
         </w:rPr>
       </w:pPr>
-      <w:r>
-        <w:rPr>
-          <w:rFonts w:ascii="TH Sarabun New" w:hAnsi="TH Sarabun New" w:cs="TH Sarabun New"/>
-          <w:sz w:val="32"/>
-          <w:szCs w:val="32"/>
-        </w:rPr>
-        <w:t xml:space="preserve">phpMyAdmin </w:t>
+      <w:proofErr w:type="spellStart"/>
+      <w:r>
+        <w:rPr>
+          <w:rFonts w:ascii="TH Sarabun New" w:hAnsi="TH Sarabun New" w:cs="TH Sarabun New"/>
+          <w:sz w:val="32"/>
+          <w:szCs w:val="32"/>
+        </w:rPr>
+        <w:t>phpMyAdmin</w:t>
+      </w:r>
+      <w:proofErr w:type="spellEnd"/>
+      <w:r>
+        <w:rPr>
+          <w:rFonts w:ascii="TH Sarabun New" w:hAnsi="TH Sarabun New" w:cs="TH Sarabun New"/>
+          <w:sz w:val="32"/>
+          <w:szCs w:val="32"/>
+        </w:rPr>
+        <w:t xml:space="preserve"> </w:t>
       </w:r>
       <w:r>
         <w:rPr>
@@ -1401,7 +1445,25 @@
           <w:szCs w:val="32"/>
           <w:cs/>
         </w:rPr>
-        <w:t xml:space="preserve">ภาพตัวอย่างการทิศทาการหมุนกล่อง </w:t>
+        <w:t>ภาพตัวอย่างการทิศทา</w:t>
+      </w:r>
+      <w:r>
+        <w:rPr>
+          <w:rFonts w:ascii="TH Sarabun New" w:hAnsi="TH Sarabun New" w:cs="TH Sarabun New" w:hint="cs"/>
+          <w:sz w:val="32"/>
+          <w:szCs w:val="32"/>
+          <w:cs/>
+        </w:rPr>
+        <w:t>ง</w:t>
+      </w:r>
+      <w:r>
+        <w:rPr>
+          <w:rFonts w:ascii="TH Sarabun New" w:hAnsi="TH Sarabun New" w:cs="TH Sarabun New" w:hint="cs"/>
+          <w:sz w:val="32"/>
+          <w:szCs w:val="32"/>
+          <w:cs/>
+        </w:rPr>
+        <w:t xml:space="preserve">การหมุนกล่อง </w:t>
       </w:r>
       <w:r>
         <w:rPr>
@@ -1483,7 +1545,7 @@
     <w:p>
       <w:pPr>
         <w:rPr>
-          <w:rFonts w:ascii="TH Sarabun New" w:hAnsi="TH Sarabun New" w:cs="TH Sarabun New" w:hint="cs"/>
+          <w:rFonts w:ascii="TH Sarabun New" w:hAnsi="TH Sarabun New" w:cs="TH Sarabun New"/>
           <w:sz w:val="32"/>
           <w:szCs w:val="32"/>
         </w:rPr>
@@ -1505,9 +1567,10 @@
         <w:tblLook w:val="04A0" w:firstRow="1" w:lastRow="0" w:firstColumn="1" w:lastColumn="0" w:noHBand="0" w:noVBand="1"/>
       </w:tblPr>
       <w:tblGrid>
-        <w:gridCol w:w="805"/>
-        <w:gridCol w:w="5142"/>
-        <w:gridCol w:w="3069"/>
+        <w:gridCol w:w="779"/>
+        <w:gridCol w:w="3086"/>
+        <w:gridCol w:w="2986"/>
+        <w:gridCol w:w="2165"/>
       </w:tblGrid>
       <w:tr>
         <w:trPr>
@@ -1516,17 +1579,42 @@
         <w:tc>
           <w:tcPr>
             <w:cnfStyle w:val="001000000000" w:firstRow="0" w:lastRow="0" w:firstColumn="1" w:lastColumn="0" w:oddVBand="0" w:evenVBand="0" w:oddHBand="0" w:evenHBand="0" w:firstRowFirstColumn="0" w:firstRowLastColumn="0" w:lastRowFirstColumn="0" w:lastRowLastColumn="0"/>
-            <w:tcW w:w="805" w:type="dxa"/>
-          </w:tcPr>
-          <w:p>
-            <w:pPr>
-              <w:jc w:val="center"/>
+            <w:tcW w:w="779" w:type="dxa"/>
+          </w:tcPr>
+          <w:p>
+            <w:pPr>
+              <w:jc w:val="center"/>
+              <w:rPr>
+                <w:rFonts w:ascii="TH Sarabun New" w:hAnsi="TH Sarabun New" w:cs="TH Sarabun New"/>
+                <w:sz w:val="32"/>
+                <w:szCs w:val="32"/>
+                <w:cs/>
+              </w:rPr>
+            </w:pPr>
+            <w:r>
               <w:rPr>
                 <w:rFonts w:ascii="TH Sarabun New" w:hAnsi="TH Sarabun New" w:cs="TH Sarabun New" w:hint="cs"/>
                 <w:sz w:val="32"/>
                 <w:szCs w:val="32"/>
                 <w:cs/>
               </w:rPr>
+              <w:t>ลำดับ</w:t>
+            </w:r>
+          </w:p>
+        </w:tc>
+        <w:tc>
+          <w:tcPr>
+            <w:tcW w:w="3086" w:type="dxa"/>
+          </w:tcPr>
+          <w:p>
+            <w:pPr>
+              <w:jc w:val="center"/>
+              <w:cnfStyle w:val="100000000000" w:firstRow="1" w:lastRow="0" w:firstColumn="0" w:lastColumn="0" w:oddVBand="0" w:evenVBand="0" w:oddHBand="0" w:evenHBand="0" w:firstRowFirstColumn="0" w:firstRowLastColumn="0" w:lastRowFirstColumn="0" w:lastRowLastColumn="0"/>
+              <w:rPr>
+                <w:rFonts w:ascii="TH Sarabun New" w:hAnsi="TH Sarabun New" w:cs="TH Sarabun New"/>
+                <w:sz w:val="32"/>
+                <w:szCs w:val="32"/>
+              </w:rPr>
             </w:pPr>
             <w:r>
               <w:rPr>
@@ -1535,24 +1623,42 @@
                 <w:szCs w:val="32"/>
                 <w:cs/>
               </w:rPr>
-              <w:t>ลำดับ</w:t>
-            </w:r>
-          </w:p>
-        </w:tc>
-        <w:tc>
-          <w:tcPr>
-            <w:tcW w:w="5142" w:type="dxa"/>
+              <w:t>ชื่อขนาดของกล่อง</w:t>
+            </w:r>
+          </w:p>
+        </w:tc>
+        <w:tc>
+          <w:tcPr>
+            <w:tcW w:w="2986" w:type="dxa"/>
           </w:tcPr>
           <w:p>
             <w:pPr>
               <w:jc w:val="center"/>
               <w:cnfStyle w:val="100000000000" w:firstRow="1" w:lastRow="0" w:firstColumn="0" w:lastColumn="0" w:oddVBand="0" w:evenVBand="0" w:oddHBand="0" w:evenHBand="0" w:firstRowFirstColumn="0" w:firstRowLastColumn="0" w:lastRowFirstColumn="0" w:lastRowLastColumn="0"/>
               <w:rPr>
+                <w:rFonts w:ascii="TH Sarabun New" w:hAnsi="TH Sarabun New" w:cs="TH Sarabun New"/>
+                <w:sz w:val="32"/>
+                <w:szCs w:val="32"/>
+                <w:cs/>
+              </w:rPr>
+            </w:pPr>
+            <w:r>
+              <w:rPr>
                 <w:rFonts w:ascii="TH Sarabun New" w:hAnsi="TH Sarabun New" w:cs="TH Sarabun New" w:hint="cs"/>
                 <w:sz w:val="32"/>
                 <w:szCs w:val="32"/>
-              </w:rPr>
-            </w:pPr>
+                <w:cs/>
+              </w:rPr>
+              <w:t xml:space="preserve">ขนาด (กว้าง </w:t>
+            </w:r>
+            <w:r>
+              <w:rPr>
+                <w:rFonts w:ascii="TH Sarabun New" w:hAnsi="TH Sarabun New" w:cs="TH Sarabun New"/>
+                <w:sz w:val="32"/>
+                <w:szCs w:val="32"/>
+              </w:rPr>
+              <w:t xml:space="preserve">x </w:t>
+            </w:r>
             <w:r>
               <w:rPr>
                 <w:rFonts w:ascii="TH Sarabun New" w:hAnsi="TH Sarabun New" w:cs="TH Sarabun New" w:hint="cs"/>
@@ -1560,13 +1666,38 @@
                 <w:szCs w:val="32"/>
                 <w:cs/>
               </w:rPr>
-              <w:t>ชื่อขนาดของกล่อง</w:t>
-            </w:r>
-          </w:p>
-        </w:tc>
-        <w:tc>
-          <w:tcPr>
-            <w:tcW w:w="3069" w:type="dxa"/>
+              <w:t xml:space="preserve">ยาว </w:t>
+            </w:r>
+            <w:r>
+              <w:rPr>
+                <w:rFonts w:ascii="TH Sarabun New" w:hAnsi="TH Sarabun New" w:cs="TH Sarabun New"/>
+                <w:sz w:val="32"/>
+                <w:szCs w:val="32"/>
+              </w:rPr>
+              <w:t>x</w:t>
+            </w:r>
+            <w:r>
+              <w:rPr>
+                <w:rFonts w:ascii="TH Sarabun New" w:hAnsi="TH Sarabun New" w:cs="TH Sarabun New" w:hint="cs"/>
+                <w:sz w:val="32"/>
+                <w:szCs w:val="32"/>
+                <w:cs/>
+              </w:rPr>
+              <w:t xml:space="preserve"> สูง)</w:t>
+            </w:r>
+            <w:r>
+              <w:rPr>
+                <w:rFonts w:ascii="TH Sarabun New" w:hAnsi="TH Sarabun New" w:cs="TH Sarabun New"/>
+                <w:sz w:val="32"/>
+                <w:szCs w:val="32"/>
+              </w:rPr>
+              <w:t xml:space="preserve"> CM</w:t>
+            </w:r>
+          </w:p>
+        </w:tc>
+        <w:tc>
+          <w:tcPr>
+            <w:tcW w:w="2165" w:type="dxa"/>
           </w:tcPr>
           <w:p>
             <w:pPr>
@@ -1586,59 +1717,18 @@
                 <w:szCs w:val="32"/>
                 <w:cs/>
               </w:rPr>
-              <w:t>ขนาด (</w:t>
-            </w:r>
-            <w:r>
-              <w:rPr>
-                <w:rFonts w:ascii="TH Sarabun New" w:hAnsi="TH Sarabun New" w:cs="TH Sarabun New" w:hint="cs"/>
-                <w:sz w:val="32"/>
-                <w:szCs w:val="32"/>
-                <w:cs/>
-              </w:rPr>
-              <w:t xml:space="preserve">กว้าง </w:t>
-            </w:r>
-            <w:r>
-              <w:rPr>
-                <w:rFonts w:ascii="TH Sarabun New" w:hAnsi="TH Sarabun New" w:cs="TH Sarabun New"/>
-                <w:sz w:val="32"/>
-                <w:szCs w:val="32"/>
-              </w:rPr>
-              <w:t xml:space="preserve">x </w:t>
-            </w:r>
-            <w:r>
-              <w:rPr>
-                <w:rFonts w:ascii="TH Sarabun New" w:hAnsi="TH Sarabun New" w:cs="TH Sarabun New" w:hint="cs"/>
-                <w:sz w:val="32"/>
-                <w:szCs w:val="32"/>
-                <w:cs/>
-              </w:rPr>
-              <w:t xml:space="preserve">ยาว </w:t>
-            </w:r>
-            <w:r>
-              <w:rPr>
-                <w:rFonts w:ascii="TH Sarabun New" w:hAnsi="TH Sarabun New" w:cs="TH Sarabun New"/>
-                <w:sz w:val="32"/>
-                <w:szCs w:val="32"/>
-              </w:rPr>
-              <w:t>x</w:t>
-            </w:r>
-            <w:r>
-              <w:rPr>
-                <w:rFonts w:ascii="TH Sarabun New" w:hAnsi="TH Sarabun New" w:cs="TH Sarabun New" w:hint="cs"/>
-                <w:sz w:val="32"/>
-                <w:szCs w:val="32"/>
-                <w:cs/>
-              </w:rPr>
-              <w:t xml:space="preserve"> สูง)</w:t>
-            </w:r>
-            <w:r>
-              <w:rPr>
-                <w:rFonts w:ascii="TH Sarabun New" w:hAnsi="TH Sarabun New" w:cs="TH Sarabun New"/>
-                <w:sz w:val="32"/>
-                <w:szCs w:val="32"/>
-              </w:rPr>
-              <w:t xml:space="preserve"> CM</w:t>
-            </w:r>
+              <w:t xml:space="preserve">รหัสสี </w:t>
+            </w:r>
+            <w:r>
+              <w:rPr>
+                <w:rFonts w:ascii="TH Sarabun New" w:hAnsi="TH Sarabun New" w:cs="TH Sarabun New"/>
+                <w:sz w:val="32"/>
+                <w:szCs w:val="32"/>
+              </w:rPr>
+              <w:t>RGB</w:t>
+            </w:r>
+            <w:bookmarkStart w:id="0" w:name="_GoBack"/>
+            <w:bookmarkEnd w:id="0"/>
           </w:p>
         </w:tc>
       </w:tr>
@@ -1649,11 +1739,21 @@
         <w:tc>
           <w:tcPr>
             <w:cnfStyle w:val="001000000000" w:firstRow="0" w:lastRow="0" w:firstColumn="1" w:lastColumn="0" w:oddVBand="0" w:evenVBand="0" w:oddHBand="0" w:evenHBand="0" w:firstRowFirstColumn="0" w:firstRowLastColumn="0" w:lastRowFirstColumn="0" w:lastRowLastColumn="0"/>
-            <w:tcW w:w="805" w:type="dxa"/>
-          </w:tcPr>
-          <w:p>
-            <w:pPr>
-              <w:jc w:val="center"/>
+            <w:tcW w:w="779" w:type="dxa"/>
+          </w:tcPr>
+          <w:p>
+            <w:pPr>
+              <w:jc w:val="center"/>
+              <w:rPr>
+                <w:rFonts w:ascii="TH Sarabun New" w:hAnsi="TH Sarabun New" w:cs="TH Sarabun New"/>
+                <w:b w:val="0"/>
+                <w:bCs w:val="0"/>
+                <w:sz w:val="32"/>
+                <w:szCs w:val="32"/>
+                <w:cs/>
+              </w:rPr>
+            </w:pPr>
+            <w:r>
               <w:rPr>
                 <w:rFonts w:ascii="TH Sarabun New" w:hAnsi="TH Sarabun New" w:cs="TH Sarabun New" w:hint="cs"/>
                 <w:b w:val="0"/>
@@ -1662,6 +1762,120 @@
                 <w:szCs w:val="32"/>
                 <w:cs/>
               </w:rPr>
+              <w:t>1.</w:t>
+            </w:r>
+          </w:p>
+        </w:tc>
+        <w:tc>
+          <w:tcPr>
+            <w:tcW w:w="3086" w:type="dxa"/>
+          </w:tcPr>
+          <w:p>
+            <w:pPr>
+              <w:jc w:val="center"/>
+              <w:cnfStyle w:val="000000100000" w:firstRow="0" w:lastRow="0" w:firstColumn="0" w:lastColumn="0" w:oddVBand="0" w:evenVBand="0" w:oddHBand="1" w:evenHBand="0" w:firstRowFirstColumn="0" w:firstRowLastColumn="0" w:lastRowFirstColumn="0" w:lastRowLastColumn="0"/>
+              <w:rPr>
+                <w:rFonts w:ascii="TH Sarabun New" w:hAnsi="TH Sarabun New" w:cs="TH Sarabun New"/>
+                <w:sz w:val="32"/>
+                <w:szCs w:val="32"/>
+              </w:rPr>
+            </w:pPr>
+            <w:r>
+              <w:rPr>
+                <w:rFonts w:ascii="TH Sarabun New" w:hAnsi="TH Sarabun New" w:cs="TH Sarabun New" w:hint="cs"/>
+                <w:sz w:val="32"/>
+                <w:szCs w:val="32"/>
+                <w:cs/>
+              </w:rPr>
+              <w:t>00</w:t>
+            </w:r>
+          </w:p>
+        </w:tc>
+        <w:tc>
+          <w:tcPr>
+            <w:tcW w:w="2986" w:type="dxa"/>
+          </w:tcPr>
+          <w:p>
+            <w:pPr>
+              <w:jc w:val="center"/>
+              <w:cnfStyle w:val="000000100000" w:firstRow="0" w:lastRow="0" w:firstColumn="0" w:lastColumn="0" w:oddVBand="0" w:evenVBand="0" w:oddHBand="1" w:evenHBand="0" w:firstRowFirstColumn="0" w:firstRowLastColumn="0" w:lastRowFirstColumn="0" w:lastRowLastColumn="0"/>
+              <w:rPr>
+                <w:rFonts w:ascii="TH Sarabun New" w:hAnsi="TH Sarabun New" w:cs="TH Sarabun New"/>
+                <w:sz w:val="32"/>
+                <w:szCs w:val="32"/>
+              </w:rPr>
+            </w:pPr>
+            <w:r>
+              <w:rPr>
+                <w:rFonts w:ascii="TH Sarabun New" w:hAnsi="TH Sarabun New" w:cs="TH Sarabun New" w:hint="cs"/>
+                <w:sz w:val="32"/>
+                <w:szCs w:val="32"/>
+                <w:cs/>
+              </w:rPr>
+              <w:t xml:space="preserve">11 </w:t>
+            </w:r>
+            <w:r>
+              <w:rPr>
+                <w:rFonts w:ascii="TH Sarabun New" w:hAnsi="TH Sarabun New" w:cs="TH Sarabun New"/>
+                <w:sz w:val="32"/>
+                <w:szCs w:val="32"/>
+              </w:rPr>
+              <w:t>x 8.5 x 6</w:t>
+            </w:r>
+          </w:p>
+        </w:tc>
+        <w:tc>
+          <w:tcPr>
+            <w:tcW w:w="2165" w:type="dxa"/>
+          </w:tcPr>
+          <w:p>
+            <w:pPr>
+              <w:jc w:val="center"/>
+              <w:cnfStyle w:val="000000100000" w:firstRow="0" w:lastRow="0" w:firstColumn="0" w:lastColumn="0" w:oddVBand="0" w:evenVBand="0" w:oddHBand="1" w:evenHBand="0" w:firstRowFirstColumn="0" w:firstRowLastColumn="0" w:lastRowFirstColumn="0" w:lastRowLastColumn="0"/>
+              <w:rPr>
+                <w:rFonts w:ascii="TH Sarabun New" w:hAnsi="TH Sarabun New" w:cs="TH Sarabun New" w:hint="cs"/>
+                <w:sz w:val="32"/>
+                <w:szCs w:val="32"/>
+                <w:cs/>
+              </w:rPr>
+            </w:pPr>
+            <w:proofErr w:type="spellStart"/>
+            <w:r>
+              <w:rPr>
+                <w:rFonts w:ascii="TH Sarabun New" w:hAnsi="TH Sarabun New" w:cs="TH Sarabun New"/>
+                <w:sz w:val="32"/>
+                <w:szCs w:val="32"/>
+              </w:rPr>
+              <w:t>rgb</w:t>
+            </w:r>
+            <w:proofErr w:type="spellEnd"/>
+            <w:r>
+              <w:rPr>
+                <w:rFonts w:ascii="TH Sarabun New" w:hAnsi="TH Sarabun New" w:cs="TH Sarabun New"/>
+                <w:sz w:val="32"/>
+                <w:szCs w:val="32"/>
+              </w:rPr>
+              <w:t>(211, 47, 47)</w:t>
+            </w:r>
+          </w:p>
+        </w:tc>
+      </w:tr>
+      <w:tr>
+        <w:tc>
+          <w:tcPr>
+            <w:cnfStyle w:val="001000000000" w:firstRow="0" w:lastRow="0" w:firstColumn="1" w:lastColumn="0" w:oddVBand="0" w:evenVBand="0" w:oddHBand="0" w:evenHBand="0" w:firstRowFirstColumn="0" w:firstRowLastColumn="0" w:lastRowFirstColumn="0" w:lastRowLastColumn="0"/>
+            <w:tcW w:w="779" w:type="dxa"/>
+          </w:tcPr>
+          <w:p>
+            <w:pPr>
+              <w:jc w:val="center"/>
+              <w:rPr>
+                <w:rFonts w:ascii="TH Sarabun New" w:hAnsi="TH Sarabun New" w:cs="TH Sarabun New"/>
+                <w:b w:val="0"/>
+                <w:bCs w:val="0"/>
+                <w:sz w:val="32"/>
+                <w:szCs w:val="32"/>
+              </w:rPr>
             </w:pPr>
             <w:r>
               <w:rPr>
@@ -1672,169 +1886,89 @@
                 <w:szCs w:val="32"/>
                 <w:cs/>
               </w:rPr>
-              <w:t>1.</w:t>
-            </w:r>
-          </w:p>
-        </w:tc>
-        <w:tc>
-          <w:tcPr>
-            <w:tcW w:w="5142" w:type="dxa"/>
-          </w:tcPr>
-          <w:p>
-            <w:pPr>
-              <w:jc w:val="center"/>
-              <w:cnfStyle w:val="000000100000" w:firstRow="0" w:lastRow="0" w:firstColumn="0" w:lastColumn="0" w:oddVBand="0" w:evenVBand="0" w:oddHBand="1" w:evenHBand="0" w:firstRowFirstColumn="0" w:firstRowLastColumn="0" w:lastRowFirstColumn="0" w:lastRowLastColumn="0"/>
-              <w:rPr>
-                <w:rFonts w:ascii="TH Sarabun New" w:hAnsi="TH Sarabun New" w:cs="TH Sarabun New" w:hint="cs"/>
-                <w:sz w:val="32"/>
-                <w:szCs w:val="32"/>
-              </w:rPr>
-            </w:pPr>
-            <w:r>
-              <w:rPr>
-                <w:rFonts w:ascii="TH Sarabun New" w:hAnsi="TH Sarabun New" w:cs="TH Sarabun New" w:hint="cs"/>
-                <w:sz w:val="32"/>
-                <w:szCs w:val="32"/>
-                <w:cs/>
+              <w:t>2.</w:t>
+            </w:r>
+          </w:p>
+        </w:tc>
+        <w:tc>
+          <w:tcPr>
+            <w:tcW w:w="3086" w:type="dxa"/>
+          </w:tcPr>
+          <w:p>
+            <w:pPr>
+              <w:jc w:val="center"/>
+              <w:cnfStyle w:val="000000000000" w:firstRow="0" w:lastRow="0" w:firstColumn="0" w:lastColumn="0" w:oddVBand="0" w:evenVBand="0" w:oddHBand="0" w:evenHBand="0" w:firstRowFirstColumn="0" w:firstRowLastColumn="0" w:lastRowFirstColumn="0" w:lastRowLastColumn="0"/>
+              <w:rPr>
+                <w:rFonts w:ascii="TH Sarabun New" w:hAnsi="TH Sarabun New" w:cs="TH Sarabun New"/>
+                <w:sz w:val="32"/>
+                <w:szCs w:val="32"/>
+              </w:rPr>
+            </w:pPr>
+            <w:r>
+              <w:rPr>
+                <w:rFonts w:ascii="TH Sarabun New" w:hAnsi="TH Sarabun New" w:cs="TH Sarabun New"/>
+                <w:sz w:val="32"/>
+                <w:szCs w:val="32"/>
               </w:rPr>
               <w:t>0</w:t>
             </w:r>
-            <w:r>
-              <w:rPr>
-                <w:rFonts w:ascii="TH Sarabun New" w:hAnsi="TH Sarabun New" w:cs="TH Sarabun New" w:hint="cs"/>
-                <w:sz w:val="32"/>
-                <w:szCs w:val="32"/>
-                <w:cs/>
-              </w:rPr>
-              <w:t>0</w:t>
-            </w:r>
-          </w:p>
-        </w:tc>
-        <w:tc>
-          <w:tcPr>
-            <w:tcW w:w="3069" w:type="dxa"/>
-          </w:tcPr>
-          <w:p>
-            <w:pPr>
-              <w:jc w:val="center"/>
-              <w:cnfStyle w:val="000000100000" w:firstRow="0" w:lastRow="0" w:firstColumn="0" w:lastColumn="0" w:oddVBand="0" w:evenVBand="0" w:oddHBand="1" w:evenHBand="0" w:firstRowFirstColumn="0" w:firstRowLastColumn="0" w:lastRowFirstColumn="0" w:lastRowLastColumn="0"/>
-              <w:rPr>
-                <w:rFonts w:ascii="TH Sarabun New" w:hAnsi="TH Sarabun New" w:cs="TH Sarabun New" w:hint="cs"/>
-                <w:sz w:val="32"/>
-                <w:szCs w:val="32"/>
-              </w:rPr>
-            </w:pPr>
-            <w:r>
-              <w:rPr>
-                <w:rFonts w:ascii="TH Sarabun New" w:hAnsi="TH Sarabun New" w:cs="TH Sarabun New" w:hint="cs"/>
-                <w:sz w:val="32"/>
-                <w:szCs w:val="32"/>
-                <w:cs/>
-              </w:rPr>
-              <w:t xml:space="preserve">11 </w:t>
-            </w:r>
-            <w:r>
-              <w:rPr>
-                <w:rFonts w:ascii="TH Sarabun New" w:hAnsi="TH Sarabun New" w:cs="TH Sarabun New"/>
-                <w:sz w:val="32"/>
-                <w:szCs w:val="32"/>
-              </w:rPr>
-              <w:t>x 8.5</w:t>
-            </w:r>
-            <w:r>
-              <w:rPr>
-                <w:rFonts w:ascii="TH Sarabun New" w:hAnsi="TH Sarabun New" w:cs="TH Sarabun New"/>
-                <w:sz w:val="32"/>
-                <w:szCs w:val="32"/>
-              </w:rPr>
-              <w:t xml:space="preserve"> x</w:t>
-            </w:r>
-            <w:r>
-              <w:rPr>
-                <w:rFonts w:ascii="TH Sarabun New" w:hAnsi="TH Sarabun New" w:cs="TH Sarabun New"/>
-                <w:sz w:val="32"/>
-                <w:szCs w:val="32"/>
-              </w:rPr>
-              <w:t xml:space="preserve"> 6</w:t>
-            </w:r>
-          </w:p>
-        </w:tc>
-      </w:tr>
-      <w:tr>
-        <w:tc>
-          <w:tcPr>
-            <w:cnfStyle w:val="001000000000" w:firstRow="0" w:lastRow="0" w:firstColumn="1" w:lastColumn="0" w:oddVBand="0" w:evenVBand="0" w:oddHBand="0" w:evenHBand="0" w:firstRowFirstColumn="0" w:firstRowLastColumn="0" w:lastRowFirstColumn="0" w:lastRowLastColumn="0"/>
-            <w:tcW w:w="805" w:type="dxa"/>
-          </w:tcPr>
-          <w:p>
-            <w:pPr>
-              <w:jc w:val="center"/>
-              <w:rPr>
-                <w:rFonts w:ascii="TH Sarabun New" w:hAnsi="TH Sarabun New" w:cs="TH Sarabun New" w:hint="cs"/>
-                <w:b w:val="0"/>
-                <w:bCs w:val="0"/>
-                <w:sz w:val="32"/>
-                <w:szCs w:val="32"/>
-              </w:rPr>
-            </w:pPr>
-            <w:r>
-              <w:rPr>
-                <w:rFonts w:ascii="TH Sarabun New" w:hAnsi="TH Sarabun New" w:cs="TH Sarabun New" w:hint="cs"/>
-                <w:b w:val="0"/>
-                <w:bCs w:val="0"/>
-                <w:sz w:val="32"/>
-                <w:szCs w:val="32"/>
-                <w:cs/>
-              </w:rPr>
-              <w:t>2.</w:t>
-            </w:r>
-          </w:p>
-        </w:tc>
-        <w:tc>
-          <w:tcPr>
-            <w:tcW w:w="5142" w:type="dxa"/>
+          </w:p>
+        </w:tc>
+        <w:tc>
+          <w:tcPr>
+            <w:tcW w:w="2986" w:type="dxa"/>
           </w:tcPr>
           <w:p>
             <w:pPr>
               <w:jc w:val="center"/>
               <w:cnfStyle w:val="000000000000" w:firstRow="0" w:lastRow="0" w:firstColumn="0" w:lastColumn="0" w:oddVBand="0" w:evenVBand="0" w:oddHBand="0" w:evenHBand="0" w:firstRowFirstColumn="0" w:firstRowLastColumn="0" w:lastRowFirstColumn="0" w:lastRowLastColumn="0"/>
               <w:rPr>
-                <w:rFonts w:ascii="TH Sarabun New" w:hAnsi="TH Sarabun New" w:cs="TH Sarabun New" w:hint="cs"/>
-                <w:sz w:val="32"/>
-                <w:szCs w:val="32"/>
-              </w:rPr>
-            </w:pPr>
-            <w:r>
-              <w:rPr>
-                <w:rFonts w:ascii="TH Sarabun New" w:hAnsi="TH Sarabun New" w:cs="TH Sarabun New"/>
-                <w:sz w:val="32"/>
-                <w:szCs w:val="32"/>
-              </w:rPr>
-              <w:t>0</w:t>
-            </w:r>
-          </w:p>
-        </w:tc>
-        <w:tc>
-          <w:tcPr>
-            <w:tcW w:w="3069" w:type="dxa"/>
+                <w:rFonts w:ascii="TH Sarabun New" w:hAnsi="TH Sarabun New" w:cs="TH Sarabun New"/>
+                <w:sz w:val="32"/>
+                <w:szCs w:val="32"/>
+              </w:rPr>
+            </w:pPr>
+            <w:r>
+              <w:rPr>
+                <w:rFonts w:ascii="TH Sarabun New" w:hAnsi="TH Sarabun New" w:cs="TH Sarabun New"/>
+                <w:sz w:val="32"/>
+                <w:szCs w:val="32"/>
+              </w:rPr>
+              <w:t>11 x 17 x 6</w:t>
+            </w:r>
+          </w:p>
+        </w:tc>
+        <w:tc>
+          <w:tcPr>
+            <w:tcW w:w="2165" w:type="dxa"/>
           </w:tcPr>
           <w:p>
             <w:pPr>
               <w:jc w:val="center"/>
               <w:cnfStyle w:val="000000000000" w:firstRow="0" w:lastRow="0" w:firstColumn="0" w:lastColumn="0" w:oddVBand="0" w:evenVBand="0" w:oddHBand="0" w:evenHBand="0" w:firstRowFirstColumn="0" w:firstRowLastColumn="0" w:lastRowFirstColumn="0" w:lastRowLastColumn="0"/>
               <w:rPr>
-                <w:rFonts w:ascii="TH Sarabun New" w:hAnsi="TH Sarabun New" w:cs="TH Sarabun New" w:hint="cs"/>
-                <w:sz w:val="32"/>
-                <w:szCs w:val="32"/>
-              </w:rPr>
-            </w:pPr>
-            <w:r>
-              <w:rPr>
-                <w:rFonts w:ascii="TH Sarabun New" w:hAnsi="TH Sarabun New" w:cs="TH Sarabun New"/>
-                <w:sz w:val="32"/>
-                <w:szCs w:val="32"/>
-              </w:rPr>
-              <w:t>11 x 17 x 6</w:t>
+                <w:rFonts w:ascii="TH Sarabun New" w:hAnsi="TH Sarabun New" w:cs="TH Sarabun New"/>
+                <w:sz w:val="32"/>
+                <w:szCs w:val="32"/>
+              </w:rPr>
+            </w:pPr>
+            <w:proofErr w:type="spellStart"/>
+            <w:r>
+              <w:rPr>
+                <w:rFonts w:ascii="TH Sarabun New" w:hAnsi="TH Sarabun New" w:cs="TH Sarabun New"/>
+                <w:sz w:val="32"/>
+                <w:szCs w:val="32"/>
+              </w:rPr>
+              <w:t>rgb</w:t>
+            </w:r>
+            <w:proofErr w:type="spellEnd"/>
+            <w:r>
+              <w:rPr>
+                <w:rFonts w:ascii="TH Sarabun New" w:hAnsi="TH Sarabun New" w:cs="TH Sarabun New"/>
+                <w:sz w:val="32"/>
+                <w:szCs w:val="32"/>
+              </w:rPr>
+              <w:t>(233, 30, 99)</w:t>
             </w:r>
           </w:p>
         </w:tc>
@@ -1846,17 +1980,130 @@
         <w:tc>
           <w:tcPr>
             <w:cnfStyle w:val="001000000000" w:firstRow="0" w:lastRow="0" w:firstColumn="1" w:lastColumn="0" w:oddVBand="0" w:evenVBand="0" w:oddHBand="0" w:evenHBand="0" w:firstRowFirstColumn="0" w:firstRowLastColumn="0" w:lastRowFirstColumn="0" w:lastRowLastColumn="0"/>
-            <w:tcW w:w="805" w:type="dxa"/>
-          </w:tcPr>
-          <w:p>
-            <w:pPr>
-              <w:jc w:val="center"/>
+            <w:tcW w:w="779" w:type="dxa"/>
+          </w:tcPr>
+          <w:p>
+            <w:pPr>
+              <w:jc w:val="center"/>
+              <w:rPr>
+                <w:rFonts w:ascii="TH Sarabun New" w:hAnsi="TH Sarabun New" w:cs="TH Sarabun New"/>
+                <w:b w:val="0"/>
+                <w:bCs w:val="0"/>
+                <w:sz w:val="32"/>
+                <w:szCs w:val="32"/>
+              </w:rPr>
+            </w:pPr>
+            <w:r>
               <w:rPr>
                 <w:rFonts w:ascii="TH Sarabun New" w:hAnsi="TH Sarabun New" w:cs="TH Sarabun New" w:hint="cs"/>
                 <w:b w:val="0"/>
                 <w:bCs w:val="0"/>
                 <w:sz w:val="32"/>
                 <w:szCs w:val="32"/>
+                <w:cs/>
+              </w:rPr>
+              <w:t>3.</w:t>
+            </w:r>
+          </w:p>
+        </w:tc>
+        <w:tc>
+          <w:tcPr>
+            <w:tcW w:w="3086" w:type="dxa"/>
+          </w:tcPr>
+          <w:p>
+            <w:pPr>
+              <w:jc w:val="center"/>
+              <w:cnfStyle w:val="000000100000" w:firstRow="0" w:lastRow="0" w:firstColumn="0" w:lastColumn="0" w:oddVBand="0" w:evenVBand="0" w:oddHBand="1" w:evenHBand="0" w:firstRowFirstColumn="0" w:firstRowLastColumn="0" w:lastRowFirstColumn="0" w:lastRowLastColumn="0"/>
+              <w:rPr>
+                <w:rFonts w:ascii="TH Sarabun New" w:hAnsi="TH Sarabun New" w:cs="TH Sarabun New"/>
+                <w:sz w:val="32"/>
+                <w:szCs w:val="32"/>
+              </w:rPr>
+            </w:pPr>
+            <w:r>
+              <w:rPr>
+                <w:rFonts w:ascii="TH Sarabun New" w:hAnsi="TH Sarabun New" w:cs="TH Sarabun New"/>
+                <w:sz w:val="32"/>
+                <w:szCs w:val="32"/>
+              </w:rPr>
+              <w:t>0+4</w:t>
+            </w:r>
+          </w:p>
+        </w:tc>
+        <w:tc>
+          <w:tcPr>
+            <w:tcW w:w="2986" w:type="dxa"/>
+          </w:tcPr>
+          <w:p>
+            <w:pPr>
+              <w:jc w:val="center"/>
+              <w:cnfStyle w:val="000000100000" w:firstRow="0" w:lastRow="0" w:firstColumn="0" w:lastColumn="0" w:oddVBand="0" w:evenVBand="0" w:oddHBand="1" w:evenHBand="0" w:firstRowFirstColumn="0" w:firstRowLastColumn="0" w:lastRowFirstColumn="0" w:lastRowLastColumn="0"/>
+              <w:rPr>
+                <w:rFonts w:ascii="TH Sarabun New" w:hAnsi="TH Sarabun New" w:cs="TH Sarabun New"/>
+                <w:sz w:val="32"/>
+                <w:szCs w:val="32"/>
+              </w:rPr>
+            </w:pPr>
+            <w:r>
+              <w:rPr>
+                <w:rFonts w:ascii="TH Sarabun New" w:hAnsi="TH Sarabun New" w:cs="TH Sarabun New"/>
+                <w:sz w:val="32"/>
+                <w:szCs w:val="32"/>
+              </w:rPr>
+              <w:t>11 x 17 x 10</w:t>
+            </w:r>
+          </w:p>
+        </w:tc>
+        <w:tc>
+          <w:tcPr>
+            <w:tcW w:w="2165" w:type="dxa"/>
+          </w:tcPr>
+          <w:p>
+            <w:pPr>
+              <w:jc w:val="center"/>
+              <w:cnfStyle w:val="000000100000" w:firstRow="0" w:lastRow="0" w:firstColumn="0" w:lastColumn="0" w:oddVBand="0" w:evenVBand="0" w:oddHBand="1" w:evenHBand="0" w:firstRowFirstColumn="0" w:firstRowLastColumn="0" w:lastRowFirstColumn="0" w:lastRowLastColumn="0"/>
+              <w:rPr>
+                <w:rFonts w:ascii="TH Sarabun New" w:hAnsi="TH Sarabun New" w:cs="TH Sarabun New"/>
+                <w:sz w:val="32"/>
+                <w:szCs w:val="32"/>
+              </w:rPr>
+            </w:pPr>
+            <w:proofErr w:type="spellStart"/>
+            <w:r>
+              <w:rPr>
+                <w:rFonts w:ascii="TH Sarabun New" w:hAnsi="TH Sarabun New" w:cs="TH Sarabun New"/>
+                <w:sz w:val="32"/>
+                <w:szCs w:val="32"/>
+              </w:rPr>
+              <w:t>rgb</w:t>
+            </w:r>
+            <w:proofErr w:type="spellEnd"/>
+            <w:r>
+              <w:rPr>
+                <w:rFonts w:ascii="TH Sarabun New" w:hAnsi="TH Sarabun New" w:cs="TH Sarabun New"/>
+                <w:sz w:val="32"/>
+                <w:szCs w:val="32"/>
+              </w:rPr>
+              <w:t>(156, 39, 176)</w:t>
+            </w:r>
+          </w:p>
+        </w:tc>
+      </w:tr>
+      <w:tr>
+        <w:tc>
+          <w:tcPr>
+            <w:cnfStyle w:val="001000000000" w:firstRow="0" w:lastRow="0" w:firstColumn="1" w:lastColumn="0" w:oddVBand="0" w:evenVBand="0" w:oddHBand="0" w:evenHBand="0" w:firstRowFirstColumn="0" w:firstRowLastColumn="0" w:lastRowFirstColumn="0" w:lastRowLastColumn="0"/>
+            <w:tcW w:w="779" w:type="dxa"/>
+          </w:tcPr>
+          <w:p>
+            <w:pPr>
+              <w:jc w:val="center"/>
+              <w:rPr>
+                <w:rFonts w:ascii="TH Sarabun New" w:hAnsi="TH Sarabun New" w:cs="TH Sarabun New"/>
+                <w:b w:val="0"/>
+                <w:bCs w:val="0"/>
+                <w:sz w:val="32"/>
+                <w:szCs w:val="32"/>
               </w:rPr>
             </w:pPr>
             <w:r>
@@ -1868,99 +2115,20 @@
                 <w:szCs w:val="32"/>
                 <w:cs/>
               </w:rPr>
-              <w:t>3.</w:t>
-            </w:r>
-          </w:p>
-        </w:tc>
-        <w:tc>
-          <w:tcPr>
-            <w:tcW w:w="5142" w:type="dxa"/>
-          </w:tcPr>
-          <w:p>
-            <w:pPr>
-              <w:jc w:val="center"/>
-              <w:cnfStyle w:val="000000100000" w:firstRow="0" w:lastRow="0" w:firstColumn="0" w:lastColumn="0" w:oddVBand="0" w:evenVBand="0" w:oddHBand="1" w:evenHBand="0" w:firstRowFirstColumn="0" w:firstRowLastColumn="0" w:lastRowFirstColumn="0" w:lastRowLastColumn="0"/>
-              <w:rPr>
-                <w:rFonts w:ascii="TH Sarabun New" w:hAnsi="TH Sarabun New" w:cs="TH Sarabun New" w:hint="cs"/>
-                <w:sz w:val="32"/>
-                <w:szCs w:val="32"/>
-              </w:rPr>
-            </w:pPr>
-            <w:r>
-              <w:rPr>
-                <w:rFonts w:ascii="TH Sarabun New" w:hAnsi="TH Sarabun New" w:cs="TH Sarabun New"/>
-                <w:sz w:val="32"/>
-                <w:szCs w:val="32"/>
-              </w:rPr>
-              <w:t>0+4</w:t>
-            </w:r>
-          </w:p>
-        </w:tc>
-        <w:tc>
-          <w:tcPr>
-            <w:tcW w:w="3069" w:type="dxa"/>
-          </w:tcPr>
-          <w:p>
-            <w:pPr>
-              <w:jc w:val="center"/>
-              <w:cnfStyle w:val="000000100000" w:firstRow="0" w:lastRow="0" w:firstColumn="0" w:lastColumn="0" w:oddVBand="0" w:evenVBand="0" w:oddHBand="1" w:evenHBand="0" w:firstRowFirstColumn="0" w:firstRowLastColumn="0" w:lastRowFirstColumn="0" w:lastRowLastColumn="0"/>
-              <w:rPr>
-                <w:rFonts w:ascii="TH Sarabun New" w:hAnsi="TH Sarabun New" w:cs="TH Sarabun New" w:hint="cs"/>
-                <w:sz w:val="32"/>
-                <w:szCs w:val="32"/>
-              </w:rPr>
-            </w:pPr>
-            <w:r>
-              <w:rPr>
-                <w:rFonts w:ascii="TH Sarabun New" w:hAnsi="TH Sarabun New" w:cs="TH Sarabun New"/>
-                <w:sz w:val="32"/>
-                <w:szCs w:val="32"/>
-              </w:rPr>
-              <w:t>11 x 17 x 10</w:t>
-            </w:r>
-          </w:p>
-        </w:tc>
-      </w:tr>
-      <w:tr>
-        <w:tc>
-          <w:tcPr>
-            <w:cnfStyle w:val="001000000000" w:firstRow="0" w:lastRow="0" w:firstColumn="1" w:lastColumn="0" w:oddVBand="0" w:evenVBand="0" w:oddHBand="0" w:evenHBand="0" w:firstRowFirstColumn="0" w:firstRowLastColumn="0" w:lastRowFirstColumn="0" w:lastRowLastColumn="0"/>
-            <w:tcW w:w="805" w:type="dxa"/>
-          </w:tcPr>
-          <w:p>
-            <w:pPr>
-              <w:jc w:val="center"/>
-              <w:rPr>
-                <w:rFonts w:ascii="TH Sarabun New" w:hAnsi="TH Sarabun New" w:cs="TH Sarabun New" w:hint="cs"/>
-                <w:b w:val="0"/>
-                <w:bCs w:val="0"/>
-                <w:sz w:val="32"/>
-                <w:szCs w:val="32"/>
-              </w:rPr>
-            </w:pPr>
-            <w:r>
-              <w:rPr>
-                <w:rFonts w:ascii="TH Sarabun New" w:hAnsi="TH Sarabun New" w:cs="TH Sarabun New" w:hint="cs"/>
-                <w:b w:val="0"/>
-                <w:bCs w:val="0"/>
-                <w:sz w:val="32"/>
-                <w:szCs w:val="32"/>
-                <w:cs/>
-              </w:rPr>
               <w:t>4.</w:t>
             </w:r>
           </w:p>
         </w:tc>
         <w:tc>
           <w:tcPr>
-            <w:tcW w:w="5142" w:type="dxa"/>
+            <w:tcW w:w="3086" w:type="dxa"/>
           </w:tcPr>
           <w:p>
             <w:pPr>
               <w:jc w:val="center"/>
               <w:cnfStyle w:val="000000000000" w:firstRow="0" w:lastRow="0" w:firstColumn="0" w:lastColumn="0" w:oddVBand="0" w:evenVBand="0" w:oddHBand="0" w:evenHBand="0" w:firstRowFirstColumn="0" w:firstRowLastColumn="0" w:lastRowFirstColumn="0" w:lastRowLastColumn="0"/>
               <w:rPr>
-                <w:rFonts w:ascii="TH Sarabun New" w:hAnsi="TH Sarabun New" w:cs="TH Sarabun New" w:hint="cs"/>
+                <w:rFonts w:ascii="TH Sarabun New" w:hAnsi="TH Sarabun New" w:cs="TH Sarabun New"/>
                 <w:sz w:val="32"/>
                 <w:szCs w:val="32"/>
               </w:rPr>
@@ -1977,14 +2145,14 @@
         </w:tc>
         <w:tc>
           <w:tcPr>
-            <w:tcW w:w="3069" w:type="dxa"/>
+            <w:tcW w:w="2986" w:type="dxa"/>
           </w:tcPr>
           <w:p>
             <w:pPr>
               <w:jc w:val="center"/>
               <w:cnfStyle w:val="000000000000" w:firstRow="0" w:lastRow="0" w:firstColumn="0" w:lastColumn="0" w:oddVBand="0" w:evenVBand="0" w:oddHBand="0" w:evenHBand="0" w:firstRowFirstColumn="0" w:firstRowLastColumn="0" w:lastRowFirstColumn="0" w:lastRowLastColumn="0"/>
               <w:rPr>
-                <w:rFonts w:ascii="TH Sarabun New" w:hAnsi="TH Sarabun New" w:cs="TH Sarabun New" w:hint="cs"/>
+                <w:rFonts w:ascii="TH Sarabun New" w:hAnsi="TH Sarabun New" w:cs="TH Sarabun New"/>
                 <w:sz w:val="32"/>
                 <w:szCs w:val="32"/>
               </w:rPr>
@@ -1996,6 +2164,40 @@
                 <w:szCs w:val="32"/>
               </w:rPr>
               <w:t>14 x 20 x 6</w:t>
+            </w:r>
+          </w:p>
+        </w:tc>
+        <w:tc>
+          <w:tcPr>
+            <w:tcW w:w="2165" w:type="dxa"/>
+          </w:tcPr>
+          <w:p>
+            <w:pPr>
+              <w:jc w:val="center"/>
+              <w:cnfStyle w:val="000000000000" w:firstRow="0" w:lastRow="0" w:firstColumn="0" w:lastColumn="0" w:oddVBand="0" w:evenVBand="0" w:oddHBand="0" w:evenHBand="0" w:firstRowFirstColumn="0" w:firstRowLastColumn="0" w:lastRowFirstColumn="0" w:lastRowLastColumn="0"/>
+              <w:rPr>
+                <w:rFonts w:ascii="TH Sarabun New" w:hAnsi="TH Sarabun New" w:cs="TH Sarabun New"/>
+                <w:sz w:val="32"/>
+                <w:szCs w:val="32"/>
+              </w:rPr>
+            </w:pPr>
+            <w:proofErr w:type="spellStart"/>
+            <w:r>
+              <w:rPr>
+                <w:rFonts w:ascii="TH Sarabun New" w:hAnsi="TH Sarabun New" w:cs="TH Sarabun New"/>
+                <w:sz w:val="32"/>
+                <w:szCs w:val="32"/>
+              </w:rPr>
+              <w:t>rgb</w:t>
+            </w:r>
+            <w:proofErr w:type="spellEnd"/>
+            <w:r>
+              <w:rPr>
+                <w:rFonts w:ascii="TH Sarabun New" w:hAnsi="TH Sarabun New" w:cs="TH Sarabun New"/>
+                <w:sz w:val="32"/>
+                <w:szCs w:val="32"/>
+              </w:rPr>
+              <w:t>(103, 58, 183)</w:t>
             </w:r>
           </w:p>
         </w:tc>
@@ -2007,17 +2209,130 @@
         <w:tc>
           <w:tcPr>
             <w:cnfStyle w:val="001000000000" w:firstRow="0" w:lastRow="0" w:firstColumn="1" w:lastColumn="0" w:oddVBand="0" w:evenVBand="0" w:oddHBand="0" w:evenHBand="0" w:firstRowFirstColumn="0" w:firstRowLastColumn="0" w:lastRowFirstColumn="0" w:lastRowLastColumn="0"/>
-            <w:tcW w:w="805" w:type="dxa"/>
-          </w:tcPr>
-          <w:p>
-            <w:pPr>
-              <w:jc w:val="center"/>
+            <w:tcW w:w="779" w:type="dxa"/>
+          </w:tcPr>
+          <w:p>
+            <w:pPr>
+              <w:jc w:val="center"/>
+              <w:rPr>
+                <w:rFonts w:ascii="TH Sarabun New" w:hAnsi="TH Sarabun New" w:cs="TH Sarabun New"/>
+                <w:b w:val="0"/>
+                <w:bCs w:val="0"/>
+                <w:sz w:val="32"/>
+                <w:szCs w:val="32"/>
+              </w:rPr>
+            </w:pPr>
+            <w:r>
               <w:rPr>
                 <w:rFonts w:ascii="TH Sarabun New" w:hAnsi="TH Sarabun New" w:cs="TH Sarabun New" w:hint="cs"/>
                 <w:b w:val="0"/>
                 <w:bCs w:val="0"/>
                 <w:sz w:val="32"/>
                 <w:szCs w:val="32"/>
+                <w:cs/>
+              </w:rPr>
+              <w:t>5.</w:t>
+            </w:r>
+          </w:p>
+        </w:tc>
+        <w:tc>
+          <w:tcPr>
+            <w:tcW w:w="3086" w:type="dxa"/>
+          </w:tcPr>
+          <w:p>
+            <w:pPr>
+              <w:jc w:val="center"/>
+              <w:cnfStyle w:val="000000100000" w:firstRow="0" w:lastRow="0" w:firstColumn="0" w:lastColumn="0" w:oddVBand="0" w:evenVBand="0" w:oddHBand="1" w:evenHBand="0" w:firstRowFirstColumn="0" w:firstRowLastColumn="0" w:lastRowFirstColumn="0" w:lastRowLastColumn="0"/>
+              <w:rPr>
+                <w:rFonts w:ascii="TH Sarabun New" w:hAnsi="TH Sarabun New" w:cs="TH Sarabun New"/>
+                <w:sz w:val="32"/>
+                <w:szCs w:val="32"/>
+              </w:rPr>
+            </w:pPr>
+            <w:r>
+              <w:rPr>
+                <w:rFonts w:ascii="TH Sarabun New" w:hAnsi="TH Sarabun New" w:cs="TH Sarabun New"/>
+                <w:sz w:val="32"/>
+                <w:szCs w:val="32"/>
+              </w:rPr>
+              <w:t>AA</w:t>
+            </w:r>
+          </w:p>
+        </w:tc>
+        <w:tc>
+          <w:tcPr>
+            <w:tcW w:w="2986" w:type="dxa"/>
+          </w:tcPr>
+          <w:p>
+            <w:pPr>
+              <w:jc w:val="center"/>
+              <w:cnfStyle w:val="000000100000" w:firstRow="0" w:lastRow="0" w:firstColumn="0" w:lastColumn="0" w:oddVBand="0" w:evenVBand="0" w:oddHBand="1" w:evenHBand="0" w:firstRowFirstColumn="0" w:firstRowLastColumn="0" w:lastRowFirstColumn="0" w:lastRowLastColumn="0"/>
+              <w:rPr>
+                <w:rFonts w:ascii="TH Sarabun New" w:hAnsi="TH Sarabun New" w:cs="TH Sarabun New"/>
+                <w:sz w:val="32"/>
+                <w:szCs w:val="32"/>
+              </w:rPr>
+            </w:pPr>
+            <w:r>
+              <w:rPr>
+                <w:rFonts w:ascii="TH Sarabun New" w:hAnsi="TH Sarabun New" w:cs="TH Sarabun New"/>
+                <w:sz w:val="32"/>
+                <w:szCs w:val="32"/>
+              </w:rPr>
+              <w:t>13 x 17 x 7</w:t>
+            </w:r>
+          </w:p>
+        </w:tc>
+        <w:tc>
+          <w:tcPr>
+            <w:tcW w:w="2165" w:type="dxa"/>
+          </w:tcPr>
+          <w:p>
+            <w:pPr>
+              <w:jc w:val="center"/>
+              <w:cnfStyle w:val="000000100000" w:firstRow="0" w:lastRow="0" w:firstColumn="0" w:lastColumn="0" w:oddVBand="0" w:evenVBand="0" w:oddHBand="1" w:evenHBand="0" w:firstRowFirstColumn="0" w:firstRowLastColumn="0" w:lastRowFirstColumn="0" w:lastRowLastColumn="0"/>
+              <w:rPr>
+                <w:rFonts w:ascii="TH Sarabun New" w:hAnsi="TH Sarabun New" w:cs="TH Sarabun New"/>
+                <w:sz w:val="32"/>
+                <w:szCs w:val="32"/>
+              </w:rPr>
+            </w:pPr>
+            <w:proofErr w:type="spellStart"/>
+            <w:r>
+              <w:rPr>
+                <w:rFonts w:ascii="TH Sarabun New" w:hAnsi="TH Sarabun New" w:cs="TH Sarabun New"/>
+                <w:sz w:val="32"/>
+                <w:szCs w:val="32"/>
+              </w:rPr>
+              <w:t>rgb</w:t>
+            </w:r>
+            <w:proofErr w:type="spellEnd"/>
+            <w:r>
+              <w:rPr>
+                <w:rFonts w:ascii="TH Sarabun New" w:hAnsi="TH Sarabun New" w:cs="TH Sarabun New"/>
+                <w:sz w:val="32"/>
+                <w:szCs w:val="32"/>
+              </w:rPr>
+              <w:t>(63, 81, 181)</w:t>
+            </w:r>
+          </w:p>
+        </w:tc>
+      </w:tr>
+      <w:tr>
+        <w:tc>
+          <w:tcPr>
+            <w:cnfStyle w:val="001000000000" w:firstRow="0" w:lastRow="0" w:firstColumn="1" w:lastColumn="0" w:oddVBand="0" w:evenVBand="0" w:oddHBand="0" w:evenHBand="0" w:firstRowFirstColumn="0" w:firstRowLastColumn="0" w:lastRowFirstColumn="0" w:lastRowLastColumn="0"/>
+            <w:tcW w:w="779" w:type="dxa"/>
+          </w:tcPr>
+          <w:p>
+            <w:pPr>
+              <w:jc w:val="center"/>
+              <w:rPr>
+                <w:rFonts w:ascii="TH Sarabun New" w:hAnsi="TH Sarabun New" w:cs="TH Sarabun New"/>
+                <w:b w:val="0"/>
+                <w:bCs w:val="0"/>
+                <w:sz w:val="32"/>
+                <w:szCs w:val="32"/>
               </w:rPr>
             </w:pPr>
             <w:r>
@@ -2029,99 +2344,20 @@
                 <w:szCs w:val="32"/>
                 <w:cs/>
               </w:rPr>
-              <w:t>5.</w:t>
-            </w:r>
-          </w:p>
-        </w:tc>
-        <w:tc>
-          <w:tcPr>
-            <w:tcW w:w="5142" w:type="dxa"/>
-          </w:tcPr>
-          <w:p>
-            <w:pPr>
-              <w:jc w:val="center"/>
-              <w:cnfStyle w:val="000000100000" w:firstRow="0" w:lastRow="0" w:firstColumn="0" w:lastColumn="0" w:oddVBand="0" w:evenVBand="0" w:oddHBand="1" w:evenHBand="0" w:firstRowFirstColumn="0" w:firstRowLastColumn="0" w:lastRowFirstColumn="0" w:lastRowLastColumn="0"/>
-              <w:rPr>
-                <w:rFonts w:ascii="TH Sarabun New" w:hAnsi="TH Sarabun New" w:cs="TH Sarabun New" w:hint="cs"/>
-                <w:sz w:val="32"/>
-                <w:szCs w:val="32"/>
-              </w:rPr>
-            </w:pPr>
-            <w:r>
-              <w:rPr>
-                <w:rFonts w:ascii="TH Sarabun New" w:hAnsi="TH Sarabun New" w:cs="TH Sarabun New"/>
-                <w:sz w:val="32"/>
-                <w:szCs w:val="32"/>
-              </w:rPr>
-              <w:t>AA</w:t>
-            </w:r>
-          </w:p>
-        </w:tc>
-        <w:tc>
-          <w:tcPr>
-            <w:tcW w:w="3069" w:type="dxa"/>
-          </w:tcPr>
-          <w:p>
-            <w:pPr>
-              <w:jc w:val="center"/>
-              <w:cnfStyle w:val="000000100000" w:firstRow="0" w:lastRow="0" w:firstColumn="0" w:lastColumn="0" w:oddVBand="0" w:evenVBand="0" w:oddHBand="1" w:evenHBand="0" w:firstRowFirstColumn="0" w:firstRowLastColumn="0" w:lastRowFirstColumn="0" w:lastRowLastColumn="0"/>
-              <w:rPr>
-                <w:rFonts w:ascii="TH Sarabun New" w:hAnsi="TH Sarabun New" w:cs="TH Sarabun New" w:hint="cs"/>
-                <w:sz w:val="32"/>
-                <w:szCs w:val="32"/>
-              </w:rPr>
-            </w:pPr>
-            <w:r>
-              <w:rPr>
-                <w:rFonts w:ascii="TH Sarabun New" w:hAnsi="TH Sarabun New" w:cs="TH Sarabun New"/>
-                <w:sz w:val="32"/>
-                <w:szCs w:val="32"/>
-              </w:rPr>
-              <w:t>13 x 17 x 7</w:t>
-            </w:r>
-          </w:p>
-        </w:tc>
-      </w:tr>
-      <w:tr>
-        <w:tc>
-          <w:tcPr>
-            <w:cnfStyle w:val="001000000000" w:firstRow="0" w:lastRow="0" w:firstColumn="1" w:lastColumn="0" w:oddVBand="0" w:evenVBand="0" w:oddHBand="0" w:evenHBand="0" w:firstRowFirstColumn="0" w:firstRowLastColumn="0" w:lastRowFirstColumn="0" w:lastRowLastColumn="0"/>
-            <w:tcW w:w="805" w:type="dxa"/>
-          </w:tcPr>
-          <w:p>
-            <w:pPr>
-              <w:jc w:val="center"/>
-              <w:rPr>
-                <w:rFonts w:ascii="TH Sarabun New" w:hAnsi="TH Sarabun New" w:cs="TH Sarabun New" w:hint="cs"/>
-                <w:b w:val="0"/>
-                <w:bCs w:val="0"/>
-                <w:sz w:val="32"/>
-                <w:szCs w:val="32"/>
-              </w:rPr>
-            </w:pPr>
-            <w:r>
-              <w:rPr>
-                <w:rFonts w:ascii="TH Sarabun New" w:hAnsi="TH Sarabun New" w:cs="TH Sarabun New" w:hint="cs"/>
-                <w:b w:val="0"/>
-                <w:bCs w:val="0"/>
-                <w:sz w:val="32"/>
-                <w:szCs w:val="32"/>
-                <w:cs/>
-              </w:rPr>
               <w:t>6.</w:t>
             </w:r>
           </w:p>
         </w:tc>
         <w:tc>
           <w:tcPr>
-            <w:tcW w:w="5142" w:type="dxa"/>
+            <w:tcW w:w="3086" w:type="dxa"/>
           </w:tcPr>
           <w:p>
             <w:pPr>
               <w:jc w:val="center"/>
               <w:cnfStyle w:val="000000000000" w:firstRow="0" w:lastRow="0" w:firstColumn="0" w:lastColumn="0" w:oddVBand="0" w:evenVBand="0" w:oddHBand="0" w:evenHBand="0" w:firstRowFirstColumn="0" w:firstRowLastColumn="0" w:lastRowFirstColumn="0" w:lastRowLastColumn="0"/>
               <w:rPr>
-                <w:rFonts w:ascii="TH Sarabun New" w:hAnsi="TH Sarabun New" w:cs="TH Sarabun New" w:hint="cs"/>
+                <w:rFonts w:ascii="TH Sarabun New" w:hAnsi="TH Sarabun New" w:cs="TH Sarabun New"/>
                 <w:sz w:val="32"/>
                 <w:szCs w:val="32"/>
               </w:rPr>
@@ -2138,14 +2374,14 @@
         </w:tc>
         <w:tc>
           <w:tcPr>
-            <w:tcW w:w="3069" w:type="dxa"/>
+            <w:tcW w:w="2986" w:type="dxa"/>
           </w:tcPr>
           <w:p>
             <w:pPr>
               <w:jc w:val="center"/>
               <w:cnfStyle w:val="000000000000" w:firstRow="0" w:lastRow="0" w:firstColumn="0" w:lastColumn="0" w:oddVBand="0" w:evenVBand="0" w:oddHBand="0" w:evenHBand="0" w:firstRowFirstColumn="0" w:firstRowLastColumn="0" w:lastRowFirstColumn="0" w:lastRowLastColumn="0"/>
               <w:rPr>
-                <w:rFonts w:ascii="TH Sarabun New" w:hAnsi="TH Sarabun New" w:cs="TH Sarabun New" w:hint="cs"/>
+                <w:rFonts w:ascii="TH Sarabun New" w:hAnsi="TH Sarabun New" w:cs="TH Sarabun New"/>
                 <w:sz w:val="32"/>
                 <w:szCs w:val="32"/>
               </w:rPr>
@@ -2157,6 +2393,40 @@
                 <w:szCs w:val="32"/>
               </w:rPr>
               <w:t>14 x 20 x 12</w:t>
+            </w:r>
+          </w:p>
+        </w:tc>
+        <w:tc>
+          <w:tcPr>
+            <w:tcW w:w="2165" w:type="dxa"/>
+          </w:tcPr>
+          <w:p>
+            <w:pPr>
+              <w:jc w:val="center"/>
+              <w:cnfStyle w:val="000000000000" w:firstRow="0" w:lastRow="0" w:firstColumn="0" w:lastColumn="0" w:oddVBand="0" w:evenVBand="0" w:oddHBand="0" w:evenHBand="0" w:firstRowFirstColumn="0" w:firstRowLastColumn="0" w:lastRowFirstColumn="0" w:lastRowLastColumn="0"/>
+              <w:rPr>
+                <w:rFonts w:ascii="TH Sarabun New" w:hAnsi="TH Sarabun New" w:cs="TH Sarabun New"/>
+                <w:sz w:val="32"/>
+                <w:szCs w:val="32"/>
+              </w:rPr>
+            </w:pPr>
+            <w:proofErr w:type="spellStart"/>
+            <w:r>
+              <w:rPr>
+                <w:rFonts w:ascii="TH Sarabun New" w:hAnsi="TH Sarabun New" w:cs="TH Sarabun New"/>
+                <w:sz w:val="32"/>
+                <w:szCs w:val="32"/>
+              </w:rPr>
+              <w:t>rgb</w:t>
+            </w:r>
+            <w:proofErr w:type="spellEnd"/>
+            <w:r>
+              <w:rPr>
+                <w:rFonts w:ascii="TH Sarabun New" w:hAnsi="TH Sarabun New" w:cs="TH Sarabun New"/>
+                <w:sz w:val="32"/>
+                <w:szCs w:val="32"/>
+              </w:rPr>
+              <w:t>(25, 118, 210)</w:t>
             </w:r>
           </w:p>
         </w:tc>
@@ -2165,18 +2435,19 @@
     <w:p>
       <w:pPr>
         <w:rPr>
-          <w:rFonts w:ascii="TH Sarabun New" w:hAnsi="TH Sarabun New" w:cs="TH Sarabun New" w:hint="cs"/>
-          <w:sz w:val="32"/>
-          <w:szCs w:val="32"/>
-        </w:rPr>
-      </w:pPr>
-      <w:r>
-        <w:rPr>
-          <w:rFonts w:ascii="TH Sarabun New" w:hAnsi="TH Sarabun New" w:cs="TH Sarabun New" w:hint="cs"/>
-          <w:sz w:val="32"/>
-          <w:szCs w:val="32"/>
-          <w:cs/>
-        </w:rPr>
+          <w:rFonts w:ascii="TH Sarabun New" w:hAnsi="TH Sarabun New" w:cs="TH Sarabun New"/>
+          <w:sz w:val="32"/>
+          <w:szCs w:val="32"/>
+        </w:rPr>
+      </w:pPr>
+      <w:r>
+        <w:rPr>
+          <w:rFonts w:ascii="TH Sarabun New" w:hAnsi="TH Sarabun New" w:cs="TH Sarabun New" w:hint="cs"/>
+          <w:sz w:val="32"/>
+          <w:szCs w:val="32"/>
+          <w:cs/>
+        </w:rPr>
+        <w:lastRenderedPageBreak/>
         <w:t>ตารางรายการกล่องไปรษณีย์ขนาดต่าง ๆ</w:t>
       </w:r>
       <w:r>
@@ -2212,9 +2483,10 @@
         <w:tblLook w:val="04A0" w:firstRow="1" w:lastRow="0" w:firstColumn="1" w:lastColumn="0" w:noHBand="0" w:noVBand="1"/>
       </w:tblPr>
       <w:tblGrid>
-        <w:gridCol w:w="805"/>
-        <w:gridCol w:w="5142"/>
-        <w:gridCol w:w="3069"/>
+        <w:gridCol w:w="779"/>
+        <w:gridCol w:w="3086"/>
+        <w:gridCol w:w="2986"/>
+        <w:gridCol w:w="2165"/>
       </w:tblGrid>
       <w:tr>
         <w:trPr>
@@ -2223,17 +2495,42 @@
         <w:tc>
           <w:tcPr>
             <w:cnfStyle w:val="001000000000" w:firstRow="0" w:lastRow="0" w:firstColumn="1" w:lastColumn="0" w:oddVBand="0" w:evenVBand="0" w:oddHBand="0" w:evenHBand="0" w:firstRowFirstColumn="0" w:firstRowLastColumn="0" w:lastRowFirstColumn="0" w:lastRowLastColumn="0"/>
-            <w:tcW w:w="805" w:type="dxa"/>
-          </w:tcPr>
-          <w:p>
-            <w:pPr>
-              <w:jc w:val="center"/>
+            <w:tcW w:w="779" w:type="dxa"/>
+          </w:tcPr>
+          <w:p>
+            <w:pPr>
+              <w:jc w:val="center"/>
+              <w:rPr>
+                <w:rFonts w:ascii="TH Sarabun New" w:hAnsi="TH Sarabun New" w:cs="TH Sarabun New"/>
+                <w:sz w:val="32"/>
+                <w:szCs w:val="32"/>
+                <w:cs/>
+              </w:rPr>
+            </w:pPr>
+            <w:r>
               <w:rPr>
                 <w:rFonts w:ascii="TH Sarabun New" w:hAnsi="TH Sarabun New" w:cs="TH Sarabun New" w:hint="cs"/>
                 <w:sz w:val="32"/>
                 <w:szCs w:val="32"/>
                 <w:cs/>
               </w:rPr>
+              <w:t>ลำดับ</w:t>
+            </w:r>
+          </w:p>
+        </w:tc>
+        <w:tc>
+          <w:tcPr>
+            <w:tcW w:w="3086" w:type="dxa"/>
+          </w:tcPr>
+          <w:p>
+            <w:pPr>
+              <w:jc w:val="center"/>
+              <w:cnfStyle w:val="100000000000" w:firstRow="1" w:lastRow="0" w:firstColumn="0" w:lastColumn="0" w:oddVBand="0" w:evenVBand="0" w:oddHBand="0" w:evenHBand="0" w:firstRowFirstColumn="0" w:firstRowLastColumn="0" w:lastRowFirstColumn="0" w:lastRowLastColumn="0"/>
+              <w:rPr>
+                <w:rFonts w:ascii="TH Sarabun New" w:hAnsi="TH Sarabun New" w:cs="TH Sarabun New"/>
+                <w:sz w:val="32"/>
+                <w:szCs w:val="32"/>
+              </w:rPr>
             </w:pPr>
             <w:r>
               <w:rPr>
@@ -2242,24 +2539,42 @@
                 <w:szCs w:val="32"/>
                 <w:cs/>
               </w:rPr>
-              <w:t>ลำดับ</w:t>
-            </w:r>
-          </w:p>
-        </w:tc>
-        <w:tc>
-          <w:tcPr>
-            <w:tcW w:w="5142" w:type="dxa"/>
+              <w:t>ชื่อขนาดของกล่อง</w:t>
+            </w:r>
+          </w:p>
+        </w:tc>
+        <w:tc>
+          <w:tcPr>
+            <w:tcW w:w="2986" w:type="dxa"/>
           </w:tcPr>
           <w:p>
             <w:pPr>
               <w:jc w:val="center"/>
               <w:cnfStyle w:val="100000000000" w:firstRow="1" w:lastRow="0" w:firstColumn="0" w:lastColumn="0" w:oddVBand="0" w:evenVBand="0" w:oddHBand="0" w:evenHBand="0" w:firstRowFirstColumn="0" w:firstRowLastColumn="0" w:lastRowFirstColumn="0" w:lastRowLastColumn="0"/>
               <w:rPr>
+                <w:rFonts w:ascii="TH Sarabun New" w:hAnsi="TH Sarabun New" w:cs="TH Sarabun New"/>
+                <w:sz w:val="32"/>
+                <w:szCs w:val="32"/>
+                <w:cs/>
+              </w:rPr>
+            </w:pPr>
+            <w:r>
+              <w:rPr>
                 <w:rFonts w:ascii="TH Sarabun New" w:hAnsi="TH Sarabun New" w:cs="TH Sarabun New" w:hint="cs"/>
                 <w:sz w:val="32"/>
                 <w:szCs w:val="32"/>
-              </w:rPr>
-            </w:pPr>
+                <w:cs/>
+              </w:rPr>
+              <w:t xml:space="preserve">ขนาด (กว้าง </w:t>
+            </w:r>
+            <w:r>
+              <w:rPr>
+                <w:rFonts w:ascii="TH Sarabun New" w:hAnsi="TH Sarabun New" w:cs="TH Sarabun New"/>
+                <w:sz w:val="32"/>
+                <w:szCs w:val="32"/>
+              </w:rPr>
+              <w:t xml:space="preserve">x </w:t>
+            </w:r>
             <w:r>
               <w:rPr>
                 <w:rFonts w:ascii="TH Sarabun New" w:hAnsi="TH Sarabun New" w:cs="TH Sarabun New" w:hint="cs"/>
@@ -2267,75 +2582,65 @@
                 <w:szCs w:val="32"/>
                 <w:cs/>
               </w:rPr>
-              <w:t>ชื่อขนาดของกล่อง</w:t>
-            </w:r>
-          </w:p>
-        </w:tc>
-        <w:tc>
-          <w:tcPr>
-            <w:tcW w:w="3069" w:type="dxa"/>
+              <w:t xml:space="preserve">ยาว </w:t>
+            </w:r>
+            <w:r>
+              <w:rPr>
+                <w:rFonts w:ascii="TH Sarabun New" w:hAnsi="TH Sarabun New" w:cs="TH Sarabun New"/>
+                <w:sz w:val="32"/>
+                <w:szCs w:val="32"/>
+              </w:rPr>
+              <w:t>x</w:t>
+            </w:r>
+            <w:r>
+              <w:rPr>
+                <w:rFonts w:ascii="TH Sarabun New" w:hAnsi="TH Sarabun New" w:cs="TH Sarabun New" w:hint="cs"/>
+                <w:sz w:val="32"/>
+                <w:szCs w:val="32"/>
+                <w:cs/>
+              </w:rPr>
+              <w:t xml:space="preserve"> สูง)</w:t>
+            </w:r>
+            <w:r>
+              <w:rPr>
+                <w:rFonts w:ascii="TH Sarabun New" w:hAnsi="TH Sarabun New" w:cs="TH Sarabun New"/>
+                <w:sz w:val="32"/>
+                <w:szCs w:val="32"/>
+              </w:rPr>
+              <w:t xml:space="preserve"> CM</w:t>
+            </w:r>
+          </w:p>
+        </w:tc>
+        <w:tc>
+          <w:tcPr>
+            <w:tcW w:w="2165" w:type="dxa"/>
           </w:tcPr>
           <w:p>
             <w:pPr>
               <w:jc w:val="center"/>
               <w:cnfStyle w:val="100000000000" w:firstRow="1" w:lastRow="0" w:firstColumn="0" w:lastColumn="0" w:oddVBand="0" w:evenVBand="0" w:oddHBand="0" w:evenHBand="0" w:firstRowFirstColumn="0" w:firstRowLastColumn="0" w:lastRowFirstColumn="0" w:lastRowLastColumn="0"/>
               <w:rPr>
+                <w:rFonts w:ascii="TH Sarabun New" w:hAnsi="TH Sarabun New" w:cs="TH Sarabun New"/>
+                <w:sz w:val="32"/>
+                <w:szCs w:val="32"/>
+              </w:rPr>
+            </w:pPr>
+            <w:r>
+              <w:rPr>
                 <w:rFonts w:ascii="TH Sarabun New" w:hAnsi="TH Sarabun New" w:cs="TH Sarabun New" w:hint="cs"/>
                 <w:sz w:val="32"/>
                 <w:szCs w:val="32"/>
                 <w:cs/>
               </w:rPr>
-            </w:pPr>
-            <w:r>
-              <w:rPr>
-                <w:rFonts w:ascii="TH Sarabun New" w:hAnsi="TH Sarabun New" w:cs="TH Sarabun New" w:hint="cs"/>
-                <w:sz w:val="32"/>
-                <w:szCs w:val="32"/>
-                <w:cs/>
-              </w:rPr>
-              <w:t xml:space="preserve">ขนาด (กว้าง </w:t>
-            </w:r>
-            <w:r>
-              <w:rPr>
-                <w:rFonts w:ascii="TH Sarabun New" w:hAnsi="TH Sarabun New" w:cs="TH Sarabun New"/>
-                <w:sz w:val="32"/>
-                <w:szCs w:val="32"/>
-              </w:rPr>
-              <w:t xml:space="preserve">x </w:t>
-            </w:r>
-            <w:r>
-              <w:rPr>
-                <w:rFonts w:ascii="TH Sarabun New" w:hAnsi="TH Sarabun New" w:cs="TH Sarabun New" w:hint="cs"/>
-                <w:sz w:val="32"/>
-                <w:szCs w:val="32"/>
-                <w:cs/>
-              </w:rPr>
-              <w:t xml:space="preserve">ยาว </w:t>
-            </w:r>
-            <w:r>
-              <w:rPr>
-                <w:rFonts w:ascii="TH Sarabun New" w:hAnsi="TH Sarabun New" w:cs="TH Sarabun New"/>
-                <w:sz w:val="32"/>
-                <w:szCs w:val="32"/>
-              </w:rPr>
-              <w:t>x</w:t>
-            </w:r>
-            <w:r>
-              <w:rPr>
-                <w:rFonts w:ascii="TH Sarabun New" w:hAnsi="TH Sarabun New" w:cs="TH Sarabun New" w:hint="cs"/>
-                <w:sz w:val="32"/>
-                <w:szCs w:val="32"/>
-                <w:cs/>
-              </w:rPr>
-              <w:t xml:space="preserve"> สูง)</w:t>
-            </w:r>
-            <w:r>
-              <w:rPr>
-                <w:rFonts w:ascii="TH Sarabun New" w:hAnsi="TH Sarabun New" w:cs="TH Sarabun New"/>
-                <w:sz w:val="32"/>
-                <w:szCs w:val="32"/>
-              </w:rPr>
-              <w:t xml:space="preserve"> CM</w:t>
+              <w:t xml:space="preserve">รหัสสี </w:t>
+            </w:r>
+            <w:r>
+              <w:rPr>
+                <w:rFonts w:ascii="TH Sarabun New" w:hAnsi="TH Sarabun New" w:cs="TH Sarabun New"/>
+                <w:sz w:val="32"/>
+                <w:szCs w:val="32"/>
+              </w:rPr>
+              <w:t>RGB</w:t>
             </w:r>
           </w:p>
         </w:tc>
@@ -2347,11 +2652,21 @@
         <w:tc>
           <w:tcPr>
             <w:cnfStyle w:val="001000000000" w:firstRow="0" w:lastRow="0" w:firstColumn="1" w:lastColumn="0" w:oddVBand="0" w:evenVBand="0" w:oddHBand="0" w:evenHBand="0" w:firstRowFirstColumn="0" w:firstRowLastColumn="0" w:lastRowFirstColumn="0" w:lastRowLastColumn="0"/>
-            <w:tcW w:w="805" w:type="dxa"/>
-          </w:tcPr>
-          <w:p>
-            <w:pPr>
-              <w:jc w:val="center"/>
+            <w:tcW w:w="779" w:type="dxa"/>
+          </w:tcPr>
+          <w:p>
+            <w:pPr>
+              <w:jc w:val="center"/>
+              <w:rPr>
+                <w:rFonts w:ascii="TH Sarabun New" w:hAnsi="TH Sarabun New" w:cs="TH Sarabun New"/>
+                <w:b w:val="0"/>
+                <w:bCs w:val="0"/>
+                <w:sz w:val="32"/>
+                <w:szCs w:val="32"/>
+                <w:cs/>
+              </w:rPr>
+            </w:pPr>
+            <w:r>
               <w:rPr>
                 <w:rFonts w:ascii="TH Sarabun New" w:hAnsi="TH Sarabun New" w:cs="TH Sarabun New" w:hint="cs"/>
                 <w:b w:val="0"/>
@@ -2360,7 +2675,8 @@
                 <w:szCs w:val="32"/>
                 <w:cs/>
               </w:rPr>
-            </w:pPr>
+              <w:t>7</w:t>
+            </w:r>
             <w:r>
               <w:rPr>
                 <w:rFonts w:ascii="TH Sarabun New" w:hAnsi="TH Sarabun New" w:cs="TH Sarabun New" w:hint="cs"/>
@@ -2370,8 +2686,110 @@
                 <w:szCs w:val="32"/>
                 <w:cs/>
               </w:rPr>
-              <w:t>7</w:t>
-            </w:r>
+              <w:t>.</w:t>
+            </w:r>
+          </w:p>
+        </w:tc>
+        <w:tc>
+          <w:tcPr>
+            <w:tcW w:w="3086" w:type="dxa"/>
+          </w:tcPr>
+          <w:p>
+            <w:pPr>
+              <w:jc w:val="center"/>
+              <w:cnfStyle w:val="000000100000" w:firstRow="0" w:lastRow="0" w:firstColumn="0" w:lastColumn="0" w:oddVBand="0" w:evenVBand="0" w:oddHBand="1" w:evenHBand="0" w:firstRowFirstColumn="0" w:firstRowLastColumn="0" w:lastRowFirstColumn="0" w:lastRowLastColumn="0"/>
+              <w:rPr>
+                <w:rFonts w:ascii="TH Sarabun New" w:hAnsi="TH Sarabun New" w:cs="TH Sarabun New"/>
+                <w:sz w:val="32"/>
+                <w:szCs w:val="32"/>
+              </w:rPr>
+            </w:pPr>
+            <w:r>
+              <w:rPr>
+                <w:rFonts w:ascii="TH Sarabun New" w:hAnsi="TH Sarabun New" w:cs="TH Sarabun New"/>
+                <w:sz w:val="32"/>
+                <w:szCs w:val="32"/>
+              </w:rPr>
+              <w:t>B</w:t>
+            </w:r>
+          </w:p>
+        </w:tc>
+        <w:tc>
+          <w:tcPr>
+            <w:tcW w:w="2986" w:type="dxa"/>
+          </w:tcPr>
+          <w:p>
+            <w:pPr>
+              <w:jc w:val="center"/>
+              <w:cnfStyle w:val="000000100000" w:firstRow="0" w:lastRow="0" w:firstColumn="0" w:lastColumn="0" w:oddVBand="0" w:evenVBand="0" w:oddHBand="1" w:evenHBand="0" w:firstRowFirstColumn="0" w:firstRowLastColumn="0" w:lastRowFirstColumn="0" w:lastRowLastColumn="0"/>
+              <w:rPr>
+                <w:rFonts w:ascii="TH Sarabun New" w:hAnsi="TH Sarabun New" w:cs="TH Sarabun New"/>
+                <w:sz w:val="32"/>
+                <w:szCs w:val="32"/>
+              </w:rPr>
+            </w:pPr>
+            <w:r>
+              <w:rPr>
+                <w:rFonts w:ascii="TH Sarabun New" w:hAnsi="TH Sarabun New" w:cs="TH Sarabun New"/>
+                <w:sz w:val="32"/>
+                <w:szCs w:val="32"/>
+              </w:rPr>
+              <w:t>17 x 25 x 9</w:t>
+            </w:r>
+          </w:p>
+        </w:tc>
+        <w:tc>
+          <w:tcPr>
+            <w:tcW w:w="2165" w:type="dxa"/>
+          </w:tcPr>
+          <w:p>
+            <w:pPr>
+              <w:jc w:val="center"/>
+              <w:cnfStyle w:val="000000100000" w:firstRow="0" w:lastRow="0" w:firstColumn="0" w:lastColumn="0" w:oddVBand="0" w:evenVBand="0" w:oddHBand="1" w:evenHBand="0" w:firstRowFirstColumn="0" w:firstRowLastColumn="0" w:lastRowFirstColumn="0" w:lastRowLastColumn="0"/>
+              <w:rPr>
+                <w:rFonts w:ascii="TH Sarabun New" w:hAnsi="TH Sarabun New" w:cs="TH Sarabun New"/>
+                <w:sz w:val="32"/>
+                <w:szCs w:val="32"/>
+              </w:rPr>
+            </w:pPr>
+            <w:proofErr w:type="spellStart"/>
+            <w:r>
+              <w:rPr>
+                <w:rFonts w:ascii="TH Sarabun New" w:hAnsi="TH Sarabun New" w:cs="TH Sarabun New"/>
+                <w:sz w:val="32"/>
+                <w:szCs w:val="32"/>
+              </w:rPr>
+              <w:t>rgb</w:t>
+            </w:r>
+            <w:proofErr w:type="spellEnd"/>
+            <w:r>
+              <w:rPr>
+                <w:rFonts w:ascii="TH Sarabun New" w:hAnsi="TH Sarabun New" w:cs="TH Sarabun New"/>
+                <w:sz w:val="32"/>
+                <w:szCs w:val="32"/>
+              </w:rPr>
+              <w:t>(3, 169, 244)</w:t>
+            </w:r>
+          </w:p>
+        </w:tc>
+      </w:tr>
+      <w:tr>
+        <w:tc>
+          <w:tcPr>
+            <w:cnfStyle w:val="001000000000" w:firstRow="0" w:lastRow="0" w:firstColumn="1" w:lastColumn="0" w:oddVBand="0" w:evenVBand="0" w:oddHBand="0" w:evenHBand="0" w:firstRowFirstColumn="0" w:firstRowLastColumn="0" w:lastRowFirstColumn="0" w:lastRowLastColumn="0"/>
+            <w:tcW w:w="779" w:type="dxa"/>
+          </w:tcPr>
+          <w:p>
+            <w:pPr>
+              <w:jc w:val="center"/>
+              <w:rPr>
+                <w:rFonts w:ascii="TH Sarabun New" w:hAnsi="TH Sarabun New" w:cs="TH Sarabun New"/>
+                <w:b w:val="0"/>
+                <w:bCs w:val="0"/>
+                <w:sz w:val="32"/>
+                <w:szCs w:val="32"/>
+              </w:rPr>
+            </w:pPr>
             <w:r>
               <w:rPr>
                 <w:rFonts w:ascii="TH Sarabun New" w:hAnsi="TH Sarabun New" w:cs="TH Sarabun New" w:hint="cs"/>
@@ -2381,110 +2799,20 @@
                 <w:szCs w:val="32"/>
                 <w:cs/>
               </w:rPr>
-              <w:t>.</w:t>
-            </w:r>
-          </w:p>
-        </w:tc>
-        <w:tc>
-          <w:tcPr>
-            <w:tcW w:w="5142" w:type="dxa"/>
-          </w:tcPr>
-          <w:p>
-            <w:pPr>
-              <w:jc w:val="center"/>
-              <w:cnfStyle w:val="000000100000" w:firstRow="0" w:lastRow="0" w:firstColumn="0" w:lastColumn="0" w:oddVBand="0" w:evenVBand="0" w:oddHBand="1" w:evenHBand="0" w:firstRowFirstColumn="0" w:firstRowLastColumn="0" w:lastRowFirstColumn="0" w:lastRowLastColumn="0"/>
-              <w:rPr>
-                <w:rFonts w:ascii="TH Sarabun New" w:hAnsi="TH Sarabun New" w:cs="TH Sarabun New"/>
-                <w:sz w:val="32"/>
-                <w:szCs w:val="32"/>
-              </w:rPr>
-            </w:pPr>
-            <w:r>
-              <w:rPr>
-                <w:rFonts w:ascii="TH Sarabun New" w:hAnsi="TH Sarabun New" w:cs="TH Sarabun New"/>
-                <w:sz w:val="32"/>
-                <w:szCs w:val="32"/>
-              </w:rPr>
-              <w:t>B</w:t>
-            </w:r>
-          </w:p>
-        </w:tc>
-        <w:tc>
-          <w:tcPr>
-            <w:tcW w:w="3069" w:type="dxa"/>
-          </w:tcPr>
-          <w:p>
-            <w:pPr>
-              <w:jc w:val="center"/>
-              <w:cnfStyle w:val="000000100000" w:firstRow="0" w:lastRow="0" w:firstColumn="0" w:lastColumn="0" w:oddVBand="0" w:evenVBand="0" w:oddHBand="1" w:evenHBand="0" w:firstRowFirstColumn="0" w:firstRowLastColumn="0" w:lastRowFirstColumn="0" w:lastRowLastColumn="0"/>
-              <w:rPr>
-                <w:rFonts w:ascii="TH Sarabun New" w:hAnsi="TH Sarabun New" w:cs="TH Sarabun New" w:hint="cs"/>
-                <w:sz w:val="32"/>
-                <w:szCs w:val="32"/>
-              </w:rPr>
-            </w:pPr>
-            <w:r>
-              <w:rPr>
-                <w:rFonts w:ascii="TH Sarabun New" w:hAnsi="TH Sarabun New" w:cs="TH Sarabun New"/>
-                <w:sz w:val="32"/>
-                <w:szCs w:val="32"/>
-              </w:rPr>
-              <w:t>17 x 25 x 9</w:t>
-            </w:r>
-          </w:p>
-        </w:tc>
-      </w:tr>
-      <w:tr>
-        <w:tc>
-          <w:tcPr>
-            <w:cnfStyle w:val="001000000000" w:firstRow="0" w:lastRow="0" w:firstColumn="1" w:lastColumn="0" w:oddVBand="0" w:evenVBand="0" w:oddHBand="0" w:evenHBand="0" w:firstRowFirstColumn="0" w:firstRowLastColumn="0" w:lastRowFirstColumn="0" w:lastRowLastColumn="0"/>
-            <w:tcW w:w="805" w:type="dxa"/>
-          </w:tcPr>
-          <w:p>
-            <w:pPr>
-              <w:jc w:val="center"/>
-              <w:rPr>
-                <w:rFonts w:ascii="TH Sarabun New" w:hAnsi="TH Sarabun New" w:cs="TH Sarabun New" w:hint="cs"/>
-                <w:b w:val="0"/>
-                <w:bCs w:val="0"/>
-                <w:sz w:val="32"/>
-                <w:szCs w:val="32"/>
-              </w:rPr>
-            </w:pPr>
-            <w:r>
-              <w:rPr>
-                <w:rFonts w:ascii="TH Sarabun New" w:hAnsi="TH Sarabun New" w:cs="TH Sarabun New" w:hint="cs"/>
-                <w:b w:val="0"/>
-                <w:bCs w:val="0"/>
-                <w:sz w:val="32"/>
-                <w:szCs w:val="32"/>
-                <w:cs/>
-              </w:rPr>
-              <w:t>8</w:t>
-            </w:r>
-            <w:r>
-              <w:rPr>
-                <w:rFonts w:ascii="TH Sarabun New" w:hAnsi="TH Sarabun New" w:cs="TH Sarabun New" w:hint="cs"/>
-                <w:b w:val="0"/>
-                <w:bCs w:val="0"/>
-                <w:sz w:val="32"/>
-                <w:szCs w:val="32"/>
-                <w:cs/>
-              </w:rPr>
-              <w:t>.</w:t>
-            </w:r>
-          </w:p>
-        </w:tc>
-        <w:tc>
-          <w:tcPr>
-            <w:tcW w:w="5142" w:type="dxa"/>
+              <w:t>8.</w:t>
+            </w:r>
+          </w:p>
+        </w:tc>
+        <w:tc>
+          <w:tcPr>
+            <w:tcW w:w="3086" w:type="dxa"/>
           </w:tcPr>
           <w:p>
             <w:pPr>
               <w:jc w:val="center"/>
               <w:cnfStyle w:val="000000000000" w:firstRow="0" w:lastRow="0" w:firstColumn="0" w:lastColumn="0" w:oddVBand="0" w:evenVBand="0" w:oddHBand="0" w:evenHBand="0" w:firstRowFirstColumn="0" w:firstRowLastColumn="0" w:lastRowFirstColumn="0" w:lastRowLastColumn="0"/>
               <w:rPr>
-                <w:rFonts w:ascii="TH Sarabun New" w:hAnsi="TH Sarabun New" w:cs="TH Sarabun New" w:hint="cs"/>
+                <w:rFonts w:ascii="TH Sarabun New" w:hAnsi="TH Sarabun New" w:cs="TH Sarabun New"/>
                 <w:sz w:val="32"/>
                 <w:szCs w:val="32"/>
               </w:rPr>
@@ -2501,14 +2829,14 @@
         </w:tc>
         <w:tc>
           <w:tcPr>
-            <w:tcW w:w="3069" w:type="dxa"/>
+            <w:tcW w:w="2986" w:type="dxa"/>
           </w:tcPr>
           <w:p>
             <w:pPr>
               <w:jc w:val="center"/>
               <w:cnfStyle w:val="000000000000" w:firstRow="0" w:lastRow="0" w:firstColumn="0" w:lastColumn="0" w:oddVBand="0" w:evenVBand="0" w:oddHBand="0" w:evenHBand="0" w:firstRowFirstColumn="0" w:firstRowLastColumn="0" w:lastRowFirstColumn="0" w:lastRowLastColumn="0"/>
               <w:rPr>
-                <w:rFonts w:ascii="TH Sarabun New" w:hAnsi="TH Sarabun New" w:cs="TH Sarabun New" w:hint="cs"/>
+                <w:rFonts w:ascii="TH Sarabun New" w:hAnsi="TH Sarabun New" w:cs="TH Sarabun New"/>
                 <w:sz w:val="32"/>
                 <w:szCs w:val="32"/>
               </w:rPr>
@@ -2520,6 +2848,40 @@
                 <w:szCs w:val="32"/>
               </w:rPr>
               <w:t>17 x 25 x 18</w:t>
+            </w:r>
+          </w:p>
+        </w:tc>
+        <w:tc>
+          <w:tcPr>
+            <w:tcW w:w="2165" w:type="dxa"/>
+          </w:tcPr>
+          <w:p>
+            <w:pPr>
+              <w:jc w:val="center"/>
+              <w:cnfStyle w:val="000000000000" w:firstRow="0" w:lastRow="0" w:firstColumn="0" w:lastColumn="0" w:oddVBand="0" w:evenVBand="0" w:oddHBand="0" w:evenHBand="0" w:firstRowFirstColumn="0" w:firstRowLastColumn="0" w:lastRowFirstColumn="0" w:lastRowLastColumn="0"/>
+              <w:rPr>
+                <w:rFonts w:ascii="TH Sarabun New" w:hAnsi="TH Sarabun New" w:cs="TH Sarabun New"/>
+                <w:sz w:val="32"/>
+                <w:szCs w:val="32"/>
+              </w:rPr>
+            </w:pPr>
+            <w:proofErr w:type="spellStart"/>
+            <w:r>
+              <w:rPr>
+                <w:rFonts w:ascii="TH Sarabun New" w:hAnsi="TH Sarabun New" w:cs="TH Sarabun New"/>
+                <w:sz w:val="32"/>
+                <w:szCs w:val="32"/>
+              </w:rPr>
+              <w:t>rgb</w:t>
+            </w:r>
+            <w:proofErr w:type="spellEnd"/>
+            <w:r>
+              <w:rPr>
+                <w:rFonts w:ascii="TH Sarabun New" w:hAnsi="TH Sarabun New" w:cs="TH Sarabun New"/>
+                <w:sz w:val="32"/>
+                <w:szCs w:val="32"/>
+              </w:rPr>
+              <w:t>(0, 188, 212)</w:t>
             </w:r>
           </w:p>
         </w:tc>
@@ -2531,17 +2893,130 @@
         <w:tc>
           <w:tcPr>
             <w:cnfStyle w:val="001000000000" w:firstRow="0" w:lastRow="0" w:firstColumn="1" w:lastColumn="0" w:oddVBand="0" w:evenVBand="0" w:oddHBand="0" w:evenHBand="0" w:firstRowFirstColumn="0" w:firstRowLastColumn="0" w:lastRowFirstColumn="0" w:lastRowLastColumn="0"/>
-            <w:tcW w:w="805" w:type="dxa"/>
-          </w:tcPr>
-          <w:p>
-            <w:pPr>
-              <w:jc w:val="center"/>
+            <w:tcW w:w="779" w:type="dxa"/>
+          </w:tcPr>
+          <w:p>
+            <w:pPr>
+              <w:jc w:val="center"/>
+              <w:rPr>
+                <w:rFonts w:ascii="TH Sarabun New" w:hAnsi="TH Sarabun New" w:cs="TH Sarabun New"/>
+                <w:b w:val="0"/>
+                <w:bCs w:val="0"/>
+                <w:sz w:val="32"/>
+                <w:szCs w:val="32"/>
+              </w:rPr>
+            </w:pPr>
+            <w:r>
               <w:rPr>
                 <w:rFonts w:ascii="TH Sarabun New" w:hAnsi="TH Sarabun New" w:cs="TH Sarabun New" w:hint="cs"/>
                 <w:b w:val="0"/>
                 <w:bCs w:val="0"/>
                 <w:sz w:val="32"/>
                 <w:szCs w:val="32"/>
+                <w:cs/>
+              </w:rPr>
+              <w:t>9.</w:t>
+            </w:r>
+          </w:p>
+        </w:tc>
+        <w:tc>
+          <w:tcPr>
+            <w:tcW w:w="3086" w:type="dxa"/>
+          </w:tcPr>
+          <w:p>
+            <w:pPr>
+              <w:jc w:val="center"/>
+              <w:cnfStyle w:val="000000100000" w:firstRow="0" w:lastRow="0" w:firstColumn="0" w:lastColumn="0" w:oddVBand="0" w:evenVBand="0" w:oddHBand="1" w:evenHBand="0" w:firstRowFirstColumn="0" w:firstRowLastColumn="0" w:lastRowFirstColumn="0" w:lastRowLastColumn="0"/>
+              <w:rPr>
+                <w:rFonts w:ascii="TH Sarabun New" w:hAnsi="TH Sarabun New" w:cs="TH Sarabun New"/>
+                <w:sz w:val="32"/>
+                <w:szCs w:val="32"/>
+              </w:rPr>
+            </w:pPr>
+            <w:r>
+              <w:rPr>
+                <w:rFonts w:ascii="TH Sarabun New" w:hAnsi="TH Sarabun New" w:cs="TH Sarabun New"/>
+                <w:sz w:val="32"/>
+                <w:szCs w:val="32"/>
+              </w:rPr>
+              <w:t>C</w:t>
+            </w:r>
+          </w:p>
+        </w:tc>
+        <w:tc>
+          <w:tcPr>
+            <w:tcW w:w="2986" w:type="dxa"/>
+          </w:tcPr>
+          <w:p>
+            <w:pPr>
+              <w:jc w:val="center"/>
+              <w:cnfStyle w:val="000000100000" w:firstRow="0" w:lastRow="0" w:firstColumn="0" w:lastColumn="0" w:oddVBand="0" w:evenVBand="0" w:oddHBand="1" w:evenHBand="0" w:firstRowFirstColumn="0" w:firstRowLastColumn="0" w:lastRowFirstColumn="0" w:lastRowLastColumn="0"/>
+              <w:rPr>
+                <w:rFonts w:ascii="TH Sarabun New" w:hAnsi="TH Sarabun New" w:cs="TH Sarabun New"/>
+                <w:sz w:val="32"/>
+                <w:szCs w:val="32"/>
+              </w:rPr>
+            </w:pPr>
+            <w:r>
+              <w:rPr>
+                <w:rFonts w:ascii="TH Sarabun New" w:hAnsi="TH Sarabun New" w:cs="TH Sarabun New"/>
+                <w:sz w:val="32"/>
+                <w:szCs w:val="32"/>
+              </w:rPr>
+              <w:t>20 x 30 x 11</w:t>
+            </w:r>
+          </w:p>
+        </w:tc>
+        <w:tc>
+          <w:tcPr>
+            <w:tcW w:w="2165" w:type="dxa"/>
+          </w:tcPr>
+          <w:p>
+            <w:pPr>
+              <w:jc w:val="center"/>
+              <w:cnfStyle w:val="000000100000" w:firstRow="0" w:lastRow="0" w:firstColumn="0" w:lastColumn="0" w:oddVBand="0" w:evenVBand="0" w:oddHBand="1" w:evenHBand="0" w:firstRowFirstColumn="0" w:firstRowLastColumn="0" w:lastRowFirstColumn="0" w:lastRowLastColumn="0"/>
+              <w:rPr>
+                <w:rFonts w:ascii="TH Sarabun New" w:hAnsi="TH Sarabun New" w:cs="TH Sarabun New"/>
+                <w:sz w:val="32"/>
+                <w:szCs w:val="32"/>
+              </w:rPr>
+            </w:pPr>
+            <w:proofErr w:type="spellStart"/>
+            <w:r>
+              <w:rPr>
+                <w:rFonts w:ascii="TH Sarabun New" w:hAnsi="TH Sarabun New" w:cs="TH Sarabun New"/>
+                <w:sz w:val="32"/>
+                <w:szCs w:val="32"/>
+              </w:rPr>
+              <w:t>rgb</w:t>
+            </w:r>
+            <w:proofErr w:type="spellEnd"/>
+            <w:r>
+              <w:rPr>
+                <w:rFonts w:ascii="TH Sarabun New" w:hAnsi="TH Sarabun New" w:cs="TH Sarabun New"/>
+                <w:sz w:val="32"/>
+                <w:szCs w:val="32"/>
+              </w:rPr>
+              <w:t>(0, 150, 136)</w:t>
+            </w:r>
+          </w:p>
+        </w:tc>
+      </w:tr>
+      <w:tr>
+        <w:tc>
+          <w:tcPr>
+            <w:cnfStyle w:val="001000000000" w:firstRow="0" w:lastRow="0" w:firstColumn="1" w:lastColumn="0" w:oddVBand="0" w:evenVBand="0" w:oddHBand="0" w:evenHBand="0" w:firstRowFirstColumn="0" w:firstRowLastColumn="0" w:lastRowFirstColumn="0" w:lastRowLastColumn="0"/>
+            <w:tcW w:w="779" w:type="dxa"/>
+          </w:tcPr>
+          <w:p>
+            <w:pPr>
+              <w:jc w:val="center"/>
+              <w:rPr>
+                <w:rFonts w:ascii="TH Sarabun New" w:hAnsi="TH Sarabun New" w:cs="TH Sarabun New"/>
+                <w:b w:val="0"/>
+                <w:bCs w:val="0"/>
+                <w:sz w:val="32"/>
+                <w:szCs w:val="32"/>
               </w:rPr>
             </w:pPr>
             <w:r>
@@ -2553,121 +3028,20 @@
                 <w:szCs w:val="32"/>
                 <w:cs/>
               </w:rPr>
-              <w:t>9</w:t>
-            </w:r>
-            <w:r>
-              <w:rPr>
-                <w:rFonts w:ascii="TH Sarabun New" w:hAnsi="TH Sarabun New" w:cs="TH Sarabun New" w:hint="cs"/>
-                <w:b w:val="0"/>
-                <w:bCs w:val="0"/>
-                <w:sz w:val="32"/>
-                <w:szCs w:val="32"/>
-                <w:cs/>
-              </w:rPr>
-              <w:t>.</w:t>
-            </w:r>
-          </w:p>
-        </w:tc>
-        <w:tc>
-          <w:tcPr>
-            <w:tcW w:w="5142" w:type="dxa"/>
-          </w:tcPr>
-          <w:p>
-            <w:pPr>
-              <w:jc w:val="center"/>
-              <w:cnfStyle w:val="000000100000" w:firstRow="0" w:lastRow="0" w:firstColumn="0" w:lastColumn="0" w:oddVBand="0" w:evenVBand="0" w:oddHBand="1" w:evenHBand="0" w:firstRowFirstColumn="0" w:firstRowLastColumn="0" w:lastRowFirstColumn="0" w:lastRowLastColumn="0"/>
-              <w:rPr>
-                <w:rFonts w:ascii="TH Sarabun New" w:hAnsi="TH Sarabun New" w:cs="TH Sarabun New" w:hint="cs"/>
-                <w:sz w:val="32"/>
-                <w:szCs w:val="32"/>
-              </w:rPr>
-            </w:pPr>
-            <w:r>
-              <w:rPr>
-                <w:rFonts w:ascii="TH Sarabun New" w:hAnsi="TH Sarabun New" w:cs="TH Sarabun New"/>
-                <w:sz w:val="32"/>
-                <w:szCs w:val="32"/>
-              </w:rPr>
-              <w:t>C</w:t>
-            </w:r>
-          </w:p>
-        </w:tc>
-        <w:tc>
-          <w:tcPr>
-            <w:tcW w:w="3069" w:type="dxa"/>
-          </w:tcPr>
-          <w:p>
-            <w:pPr>
-              <w:jc w:val="center"/>
-              <w:cnfStyle w:val="000000100000" w:firstRow="0" w:lastRow="0" w:firstColumn="0" w:lastColumn="0" w:oddVBand="0" w:evenVBand="0" w:oddHBand="1" w:evenHBand="0" w:firstRowFirstColumn="0" w:firstRowLastColumn="0" w:lastRowFirstColumn="0" w:lastRowLastColumn="0"/>
-              <w:rPr>
-                <w:rFonts w:ascii="TH Sarabun New" w:hAnsi="TH Sarabun New" w:cs="TH Sarabun New" w:hint="cs"/>
-                <w:sz w:val="32"/>
-                <w:szCs w:val="32"/>
-              </w:rPr>
-            </w:pPr>
-            <w:r>
-              <w:rPr>
-                <w:rFonts w:ascii="TH Sarabun New" w:hAnsi="TH Sarabun New" w:cs="TH Sarabun New"/>
-                <w:sz w:val="32"/>
-                <w:szCs w:val="32"/>
-              </w:rPr>
-              <w:t>20 x 30 x 11</w:t>
-            </w:r>
-          </w:p>
-        </w:tc>
-      </w:tr>
-      <w:tr>
-        <w:tc>
-          <w:tcPr>
-            <w:cnfStyle w:val="001000000000" w:firstRow="0" w:lastRow="0" w:firstColumn="1" w:lastColumn="0" w:oddVBand="0" w:evenVBand="0" w:oddHBand="0" w:evenHBand="0" w:firstRowFirstColumn="0" w:firstRowLastColumn="0" w:lastRowFirstColumn="0" w:lastRowLastColumn="0"/>
-            <w:tcW w:w="805" w:type="dxa"/>
-          </w:tcPr>
-          <w:p>
-            <w:pPr>
-              <w:jc w:val="center"/>
-              <w:rPr>
-                <w:rFonts w:ascii="TH Sarabun New" w:hAnsi="TH Sarabun New" w:cs="TH Sarabun New" w:hint="cs"/>
-                <w:b w:val="0"/>
-                <w:bCs w:val="0"/>
-                <w:sz w:val="32"/>
-                <w:szCs w:val="32"/>
-              </w:rPr>
-            </w:pPr>
-            <w:r>
-              <w:rPr>
-                <w:rFonts w:ascii="TH Sarabun New" w:hAnsi="TH Sarabun New" w:cs="TH Sarabun New" w:hint="cs"/>
-                <w:b w:val="0"/>
-                <w:bCs w:val="0"/>
-                <w:sz w:val="32"/>
-                <w:szCs w:val="32"/>
-                <w:cs/>
-              </w:rPr>
-              <w:t>10</w:t>
-            </w:r>
-            <w:r>
-              <w:rPr>
-                <w:rFonts w:ascii="TH Sarabun New" w:hAnsi="TH Sarabun New" w:cs="TH Sarabun New" w:hint="cs"/>
-                <w:b w:val="0"/>
-                <w:bCs w:val="0"/>
-                <w:sz w:val="32"/>
-                <w:szCs w:val="32"/>
-                <w:cs/>
-              </w:rPr>
-              <w:t>.</w:t>
-            </w:r>
-          </w:p>
-        </w:tc>
-        <w:tc>
-          <w:tcPr>
-            <w:tcW w:w="5142" w:type="dxa"/>
+              <w:t>10.</w:t>
+            </w:r>
+          </w:p>
+        </w:tc>
+        <w:tc>
+          <w:tcPr>
+            <w:tcW w:w="3086" w:type="dxa"/>
           </w:tcPr>
           <w:p>
             <w:pPr>
               <w:jc w:val="center"/>
               <w:cnfStyle w:val="000000000000" w:firstRow="0" w:lastRow="0" w:firstColumn="0" w:lastColumn="0" w:oddVBand="0" w:evenVBand="0" w:oddHBand="0" w:evenHBand="0" w:firstRowFirstColumn="0" w:firstRowLastColumn="0" w:lastRowFirstColumn="0" w:lastRowLastColumn="0"/>
               <w:rPr>
-                <w:rFonts w:ascii="TH Sarabun New" w:hAnsi="TH Sarabun New" w:cs="TH Sarabun New" w:hint="cs"/>
+                <w:rFonts w:ascii="TH Sarabun New" w:hAnsi="TH Sarabun New" w:cs="TH Sarabun New"/>
                 <w:sz w:val="32"/>
                 <w:szCs w:val="32"/>
               </w:rPr>
@@ -2684,14 +3058,14 @@
         </w:tc>
         <w:tc>
           <w:tcPr>
-            <w:tcW w:w="3069" w:type="dxa"/>
+            <w:tcW w:w="2986" w:type="dxa"/>
           </w:tcPr>
           <w:p>
             <w:pPr>
               <w:jc w:val="center"/>
               <w:cnfStyle w:val="000000000000" w:firstRow="0" w:lastRow="0" w:firstColumn="0" w:lastColumn="0" w:oddVBand="0" w:evenVBand="0" w:oddHBand="0" w:evenHBand="0" w:firstRowFirstColumn="0" w:firstRowLastColumn="0" w:lastRowFirstColumn="0" w:lastRowLastColumn="0"/>
               <w:rPr>
-                <w:rFonts w:ascii="TH Sarabun New" w:hAnsi="TH Sarabun New" w:cs="TH Sarabun New" w:hint="cs"/>
+                <w:rFonts w:ascii="TH Sarabun New" w:hAnsi="TH Sarabun New" w:cs="TH Sarabun New"/>
                 <w:sz w:val="32"/>
                 <w:szCs w:val="32"/>
               </w:rPr>
@@ -2703,6 +3077,40 @@
                 <w:szCs w:val="32"/>
               </w:rPr>
               <w:t>15 x 15 x 15</w:t>
+            </w:r>
+          </w:p>
+        </w:tc>
+        <w:tc>
+          <w:tcPr>
+            <w:tcW w:w="2165" w:type="dxa"/>
+          </w:tcPr>
+          <w:p>
+            <w:pPr>
+              <w:jc w:val="center"/>
+              <w:cnfStyle w:val="000000000000" w:firstRow="0" w:lastRow="0" w:firstColumn="0" w:lastColumn="0" w:oddVBand="0" w:evenVBand="0" w:oddHBand="0" w:evenHBand="0" w:firstRowFirstColumn="0" w:firstRowLastColumn="0" w:lastRowFirstColumn="0" w:lastRowLastColumn="0"/>
+              <w:rPr>
+                <w:rFonts w:ascii="TH Sarabun New" w:hAnsi="TH Sarabun New" w:cs="TH Sarabun New"/>
+                <w:sz w:val="32"/>
+                <w:szCs w:val="32"/>
+              </w:rPr>
+            </w:pPr>
+            <w:proofErr w:type="spellStart"/>
+            <w:r>
+              <w:rPr>
+                <w:rFonts w:ascii="TH Sarabun New" w:hAnsi="TH Sarabun New" w:cs="TH Sarabun New"/>
+                <w:sz w:val="32"/>
+                <w:szCs w:val="32"/>
+              </w:rPr>
+              <w:t>rgb</w:t>
+            </w:r>
+            <w:proofErr w:type="spellEnd"/>
+            <w:r>
+              <w:rPr>
+                <w:rFonts w:ascii="TH Sarabun New" w:hAnsi="TH Sarabun New" w:cs="TH Sarabun New"/>
+                <w:sz w:val="32"/>
+                <w:szCs w:val="32"/>
+              </w:rPr>
+              <w:t>(76, 175, 80)</w:t>
             </w:r>
           </w:p>
         </w:tc>
@@ -2714,17 +3122,130 @@
         <w:tc>
           <w:tcPr>
             <w:cnfStyle w:val="001000000000" w:firstRow="0" w:lastRow="0" w:firstColumn="1" w:lastColumn="0" w:oddVBand="0" w:evenVBand="0" w:oddHBand="0" w:evenHBand="0" w:firstRowFirstColumn="0" w:firstRowLastColumn="0" w:lastRowFirstColumn="0" w:lastRowLastColumn="0"/>
-            <w:tcW w:w="805" w:type="dxa"/>
-          </w:tcPr>
-          <w:p>
-            <w:pPr>
-              <w:jc w:val="center"/>
+            <w:tcW w:w="779" w:type="dxa"/>
+          </w:tcPr>
+          <w:p>
+            <w:pPr>
+              <w:jc w:val="center"/>
+              <w:rPr>
+                <w:rFonts w:ascii="TH Sarabun New" w:hAnsi="TH Sarabun New" w:cs="TH Sarabun New"/>
+                <w:b w:val="0"/>
+                <w:bCs w:val="0"/>
+                <w:sz w:val="32"/>
+                <w:szCs w:val="32"/>
+              </w:rPr>
+            </w:pPr>
+            <w:r>
               <w:rPr>
                 <w:rFonts w:ascii="TH Sarabun New" w:hAnsi="TH Sarabun New" w:cs="TH Sarabun New" w:hint="cs"/>
                 <w:b w:val="0"/>
                 <w:bCs w:val="0"/>
                 <w:sz w:val="32"/>
                 <w:szCs w:val="32"/>
+                <w:cs/>
+              </w:rPr>
+              <w:t>11.</w:t>
+            </w:r>
+          </w:p>
+        </w:tc>
+        <w:tc>
+          <w:tcPr>
+            <w:tcW w:w="3086" w:type="dxa"/>
+          </w:tcPr>
+          <w:p>
+            <w:pPr>
+              <w:jc w:val="center"/>
+              <w:cnfStyle w:val="000000100000" w:firstRow="0" w:lastRow="0" w:firstColumn="0" w:lastColumn="0" w:oddVBand="0" w:evenVBand="0" w:oddHBand="1" w:evenHBand="0" w:firstRowFirstColumn="0" w:firstRowLastColumn="0" w:lastRowFirstColumn="0" w:lastRowLastColumn="0"/>
+              <w:rPr>
+                <w:rFonts w:ascii="TH Sarabun New" w:hAnsi="TH Sarabun New" w:cs="TH Sarabun New"/>
+                <w:sz w:val="32"/>
+                <w:szCs w:val="32"/>
+              </w:rPr>
+            </w:pPr>
+            <w:r>
+              <w:rPr>
+                <w:rFonts w:ascii="TH Sarabun New" w:hAnsi="TH Sarabun New" w:cs="TH Sarabun New"/>
+                <w:sz w:val="32"/>
+                <w:szCs w:val="32"/>
+              </w:rPr>
+              <w:t>D</w:t>
+            </w:r>
+          </w:p>
+        </w:tc>
+        <w:tc>
+          <w:tcPr>
+            <w:tcW w:w="2986" w:type="dxa"/>
+          </w:tcPr>
+          <w:p>
+            <w:pPr>
+              <w:jc w:val="center"/>
+              <w:cnfStyle w:val="000000100000" w:firstRow="0" w:lastRow="0" w:firstColumn="0" w:lastColumn="0" w:oddVBand="0" w:evenVBand="0" w:oddHBand="1" w:evenHBand="0" w:firstRowFirstColumn="0" w:firstRowLastColumn="0" w:lastRowFirstColumn="0" w:lastRowLastColumn="0"/>
+              <w:rPr>
+                <w:rFonts w:ascii="TH Sarabun New" w:hAnsi="TH Sarabun New" w:cs="TH Sarabun New"/>
+                <w:sz w:val="32"/>
+                <w:szCs w:val="32"/>
+              </w:rPr>
+            </w:pPr>
+            <w:r>
+              <w:rPr>
+                <w:rFonts w:ascii="TH Sarabun New" w:hAnsi="TH Sarabun New" w:cs="TH Sarabun New"/>
+                <w:sz w:val="32"/>
+                <w:szCs w:val="32"/>
+              </w:rPr>
+              <w:t>22 x 35 x 14</w:t>
+            </w:r>
+          </w:p>
+        </w:tc>
+        <w:tc>
+          <w:tcPr>
+            <w:tcW w:w="2165" w:type="dxa"/>
+          </w:tcPr>
+          <w:p>
+            <w:pPr>
+              <w:jc w:val="center"/>
+              <w:cnfStyle w:val="000000100000" w:firstRow="0" w:lastRow="0" w:firstColumn="0" w:lastColumn="0" w:oddVBand="0" w:evenVBand="0" w:oddHBand="1" w:evenHBand="0" w:firstRowFirstColumn="0" w:firstRowLastColumn="0" w:lastRowFirstColumn="0" w:lastRowLastColumn="0"/>
+              <w:rPr>
+                <w:rFonts w:ascii="TH Sarabun New" w:hAnsi="TH Sarabun New" w:cs="TH Sarabun New"/>
+                <w:sz w:val="32"/>
+                <w:szCs w:val="32"/>
+              </w:rPr>
+            </w:pPr>
+            <w:proofErr w:type="spellStart"/>
+            <w:r>
+              <w:rPr>
+                <w:rFonts w:ascii="TH Sarabun New" w:hAnsi="TH Sarabun New" w:cs="TH Sarabun New"/>
+                <w:sz w:val="32"/>
+                <w:szCs w:val="32"/>
+              </w:rPr>
+              <w:t>rgb</w:t>
+            </w:r>
+            <w:proofErr w:type="spellEnd"/>
+            <w:r>
+              <w:rPr>
+                <w:rFonts w:ascii="TH Sarabun New" w:hAnsi="TH Sarabun New" w:cs="TH Sarabun New"/>
+                <w:sz w:val="32"/>
+                <w:szCs w:val="32"/>
+              </w:rPr>
+              <w:t>(139, 195, 74)</w:t>
+            </w:r>
+          </w:p>
+        </w:tc>
+      </w:tr>
+      <w:tr>
+        <w:tc>
+          <w:tcPr>
+            <w:cnfStyle w:val="001000000000" w:firstRow="0" w:lastRow="0" w:firstColumn="1" w:lastColumn="0" w:oddVBand="0" w:evenVBand="0" w:oddHBand="0" w:evenHBand="0" w:firstRowFirstColumn="0" w:firstRowLastColumn="0" w:lastRowFirstColumn="0" w:lastRowLastColumn="0"/>
+            <w:tcW w:w="779" w:type="dxa"/>
+          </w:tcPr>
+          <w:p>
+            <w:pPr>
+              <w:jc w:val="center"/>
+              <w:rPr>
+                <w:rFonts w:ascii="TH Sarabun New" w:hAnsi="TH Sarabun New" w:cs="TH Sarabun New"/>
+                <w:b w:val="0"/>
+                <w:bCs w:val="0"/>
+                <w:sz w:val="32"/>
+                <w:szCs w:val="32"/>
               </w:rPr>
             </w:pPr>
             <w:r>
@@ -2736,110 +3257,20 @@
                 <w:szCs w:val="32"/>
                 <w:cs/>
               </w:rPr>
-              <w:t>11.</w:t>
-            </w:r>
-          </w:p>
-        </w:tc>
-        <w:tc>
-          <w:tcPr>
-            <w:tcW w:w="5142" w:type="dxa"/>
-          </w:tcPr>
-          <w:p>
-            <w:pPr>
-              <w:jc w:val="center"/>
-              <w:cnfStyle w:val="000000100000" w:firstRow="0" w:lastRow="0" w:firstColumn="0" w:lastColumn="0" w:oddVBand="0" w:evenVBand="0" w:oddHBand="1" w:evenHBand="0" w:firstRowFirstColumn="0" w:firstRowLastColumn="0" w:lastRowFirstColumn="0" w:lastRowLastColumn="0"/>
-              <w:rPr>
-                <w:rFonts w:ascii="TH Sarabun New" w:hAnsi="TH Sarabun New" w:cs="TH Sarabun New" w:hint="cs"/>
-                <w:sz w:val="32"/>
-                <w:szCs w:val="32"/>
-              </w:rPr>
-            </w:pPr>
-            <w:r>
-              <w:rPr>
-                <w:rFonts w:ascii="TH Sarabun New" w:hAnsi="TH Sarabun New" w:cs="TH Sarabun New"/>
-                <w:sz w:val="32"/>
-                <w:szCs w:val="32"/>
-              </w:rPr>
-              <w:t>D</w:t>
-            </w:r>
-          </w:p>
-        </w:tc>
-        <w:tc>
-          <w:tcPr>
-            <w:tcW w:w="3069" w:type="dxa"/>
-          </w:tcPr>
-          <w:p>
-            <w:pPr>
-              <w:jc w:val="center"/>
-              <w:cnfStyle w:val="000000100000" w:firstRow="0" w:lastRow="0" w:firstColumn="0" w:lastColumn="0" w:oddVBand="0" w:evenVBand="0" w:oddHBand="1" w:evenHBand="0" w:firstRowFirstColumn="0" w:firstRowLastColumn="0" w:lastRowFirstColumn="0" w:lastRowLastColumn="0"/>
-              <w:rPr>
-                <w:rFonts w:ascii="TH Sarabun New" w:hAnsi="TH Sarabun New" w:cs="TH Sarabun New" w:hint="cs"/>
-                <w:sz w:val="32"/>
-                <w:szCs w:val="32"/>
-              </w:rPr>
-            </w:pPr>
-            <w:r>
-              <w:rPr>
-                <w:rFonts w:ascii="TH Sarabun New" w:hAnsi="TH Sarabun New" w:cs="TH Sarabun New"/>
-                <w:sz w:val="32"/>
-                <w:szCs w:val="32"/>
-              </w:rPr>
-              <w:t>22 x 35 x 14</w:t>
-            </w:r>
-          </w:p>
-        </w:tc>
-      </w:tr>
-      <w:tr>
-        <w:tc>
-          <w:tcPr>
-            <w:cnfStyle w:val="001000000000" w:firstRow="0" w:lastRow="0" w:firstColumn="1" w:lastColumn="0" w:oddVBand="0" w:evenVBand="0" w:oddHBand="0" w:evenHBand="0" w:firstRowFirstColumn="0" w:firstRowLastColumn="0" w:lastRowFirstColumn="0" w:lastRowLastColumn="0"/>
-            <w:tcW w:w="805" w:type="dxa"/>
-          </w:tcPr>
-          <w:p>
-            <w:pPr>
-              <w:jc w:val="center"/>
-              <w:rPr>
-                <w:rFonts w:ascii="TH Sarabun New" w:hAnsi="TH Sarabun New" w:cs="TH Sarabun New" w:hint="cs"/>
-                <w:b w:val="0"/>
-                <w:bCs w:val="0"/>
-                <w:sz w:val="32"/>
-                <w:szCs w:val="32"/>
-              </w:rPr>
-            </w:pPr>
-            <w:r>
-              <w:rPr>
-                <w:rFonts w:ascii="TH Sarabun New" w:hAnsi="TH Sarabun New" w:cs="TH Sarabun New" w:hint="cs"/>
-                <w:b w:val="0"/>
-                <w:bCs w:val="0"/>
-                <w:sz w:val="32"/>
-                <w:szCs w:val="32"/>
-                <w:cs/>
-              </w:rPr>
-              <w:t>12</w:t>
-            </w:r>
-            <w:r>
-              <w:rPr>
-                <w:rFonts w:ascii="TH Sarabun New" w:hAnsi="TH Sarabun New" w:cs="TH Sarabun New" w:hint="cs"/>
-                <w:b w:val="0"/>
-                <w:bCs w:val="0"/>
-                <w:sz w:val="32"/>
-                <w:szCs w:val="32"/>
-                <w:cs/>
-              </w:rPr>
-              <w:t>.</w:t>
-            </w:r>
-          </w:p>
-        </w:tc>
-        <w:tc>
-          <w:tcPr>
-            <w:tcW w:w="5142" w:type="dxa"/>
+              <w:t>12.</w:t>
+            </w:r>
+          </w:p>
+        </w:tc>
+        <w:tc>
+          <w:tcPr>
+            <w:tcW w:w="3086" w:type="dxa"/>
           </w:tcPr>
           <w:p>
             <w:pPr>
               <w:jc w:val="center"/>
               <w:cnfStyle w:val="000000000000" w:firstRow="0" w:lastRow="0" w:firstColumn="0" w:lastColumn="0" w:oddVBand="0" w:evenVBand="0" w:oddHBand="0" w:evenHBand="0" w:firstRowFirstColumn="0" w:firstRowLastColumn="0" w:lastRowFirstColumn="0" w:lastRowLastColumn="0"/>
               <w:rPr>
-                <w:rFonts w:ascii="TH Sarabun New" w:hAnsi="TH Sarabun New" w:cs="TH Sarabun New" w:hint="cs"/>
+                <w:rFonts w:ascii="TH Sarabun New" w:hAnsi="TH Sarabun New" w:cs="TH Sarabun New"/>
                 <w:sz w:val="32"/>
                 <w:szCs w:val="32"/>
               </w:rPr>
@@ -2856,14 +3287,14 @@
         </w:tc>
         <w:tc>
           <w:tcPr>
-            <w:tcW w:w="3069" w:type="dxa"/>
+            <w:tcW w:w="2986" w:type="dxa"/>
           </w:tcPr>
           <w:p>
             <w:pPr>
               <w:jc w:val="center"/>
               <w:cnfStyle w:val="000000000000" w:firstRow="0" w:lastRow="0" w:firstColumn="0" w:lastColumn="0" w:oddVBand="0" w:evenVBand="0" w:oddHBand="0" w:evenHBand="0" w:firstRowFirstColumn="0" w:firstRowLastColumn="0" w:lastRowFirstColumn="0" w:lastRowLastColumn="0"/>
               <w:rPr>
-                <w:rFonts w:ascii="TH Sarabun New" w:hAnsi="TH Sarabun New" w:cs="TH Sarabun New" w:hint="cs"/>
+                <w:rFonts w:ascii="TH Sarabun New" w:hAnsi="TH Sarabun New" w:cs="TH Sarabun New"/>
                 <w:sz w:val="32"/>
                 <w:szCs w:val="32"/>
               </w:rPr>
@@ -2875,6 +3306,40 @@
                 <w:szCs w:val="32"/>
               </w:rPr>
               <w:t>24 x 40 x 17</w:t>
+            </w:r>
+          </w:p>
+        </w:tc>
+        <w:tc>
+          <w:tcPr>
+            <w:tcW w:w="2165" w:type="dxa"/>
+          </w:tcPr>
+          <w:p>
+            <w:pPr>
+              <w:jc w:val="center"/>
+              <w:cnfStyle w:val="000000000000" w:firstRow="0" w:lastRow="0" w:firstColumn="0" w:lastColumn="0" w:oddVBand="0" w:evenVBand="0" w:oddHBand="0" w:evenHBand="0" w:firstRowFirstColumn="0" w:firstRowLastColumn="0" w:lastRowFirstColumn="0" w:lastRowLastColumn="0"/>
+              <w:rPr>
+                <w:rFonts w:ascii="TH Sarabun New" w:hAnsi="TH Sarabun New" w:cs="TH Sarabun New"/>
+                <w:sz w:val="32"/>
+                <w:szCs w:val="32"/>
+              </w:rPr>
+            </w:pPr>
+            <w:proofErr w:type="spellStart"/>
+            <w:r>
+              <w:rPr>
+                <w:rFonts w:ascii="TH Sarabun New" w:hAnsi="TH Sarabun New" w:cs="TH Sarabun New"/>
+                <w:sz w:val="32"/>
+                <w:szCs w:val="32"/>
+              </w:rPr>
+              <w:t>rgb</w:t>
+            </w:r>
+            <w:proofErr w:type="spellEnd"/>
+            <w:r>
+              <w:rPr>
+                <w:rFonts w:ascii="TH Sarabun New" w:hAnsi="TH Sarabun New" w:cs="TH Sarabun New"/>
+                <w:sz w:val="32"/>
+                <w:szCs w:val="32"/>
+              </w:rPr>
+              <w:t>(205, 220, 57)</w:t>
             </w:r>
           </w:p>
         </w:tc>
@@ -2886,11 +3351,21 @@
         <w:tc>
           <w:tcPr>
             <w:cnfStyle w:val="001000000000" w:firstRow="0" w:lastRow="0" w:firstColumn="1" w:lastColumn="0" w:oddVBand="0" w:evenVBand="0" w:oddHBand="0" w:evenHBand="0" w:firstRowFirstColumn="0" w:firstRowLastColumn="0" w:lastRowFirstColumn="0" w:lastRowLastColumn="0"/>
-            <w:tcW w:w="805" w:type="dxa"/>
-          </w:tcPr>
-          <w:p>
-            <w:pPr>
-              <w:jc w:val="center"/>
+            <w:tcW w:w="779" w:type="dxa"/>
+          </w:tcPr>
+          <w:p>
+            <w:pPr>
+              <w:jc w:val="center"/>
+              <w:rPr>
+                <w:rFonts w:ascii="TH Sarabun New" w:hAnsi="TH Sarabun New" w:cs="TH Sarabun New"/>
+                <w:b w:val="0"/>
+                <w:bCs w:val="0"/>
+                <w:sz w:val="32"/>
+                <w:szCs w:val="32"/>
+                <w:cs/>
+              </w:rPr>
+            </w:pPr>
+            <w:r>
               <w:rPr>
                 <w:rFonts w:ascii="TH Sarabun New" w:hAnsi="TH Sarabun New" w:cs="TH Sarabun New" w:hint="cs"/>
                 <w:b w:val="0"/>
@@ -2899,6 +3374,110 @@
                 <w:szCs w:val="32"/>
                 <w:cs/>
               </w:rPr>
+              <w:t>13.</w:t>
+            </w:r>
+          </w:p>
+        </w:tc>
+        <w:tc>
+          <w:tcPr>
+            <w:tcW w:w="3086" w:type="dxa"/>
+          </w:tcPr>
+          <w:p>
+            <w:pPr>
+              <w:jc w:val="center"/>
+              <w:cnfStyle w:val="000000100000" w:firstRow="0" w:lastRow="0" w:firstColumn="0" w:lastColumn="0" w:oddVBand="0" w:evenVBand="0" w:oddHBand="1" w:evenHBand="0" w:firstRowFirstColumn="0" w:firstRowLastColumn="0" w:lastRowFirstColumn="0" w:lastRowLastColumn="0"/>
+              <w:rPr>
+                <w:rFonts w:ascii="TH Sarabun New" w:hAnsi="TH Sarabun New" w:cs="TH Sarabun New"/>
+                <w:sz w:val="32"/>
+                <w:szCs w:val="32"/>
+              </w:rPr>
+            </w:pPr>
+            <w:r>
+              <w:rPr>
+                <w:rFonts w:ascii="TH Sarabun New" w:hAnsi="TH Sarabun New" w:cs="TH Sarabun New"/>
+                <w:sz w:val="32"/>
+                <w:szCs w:val="32"/>
+              </w:rPr>
+              <w:t>F</w:t>
+            </w:r>
+          </w:p>
+        </w:tc>
+        <w:tc>
+          <w:tcPr>
+            <w:tcW w:w="2986" w:type="dxa"/>
+          </w:tcPr>
+          <w:p>
+            <w:pPr>
+              <w:jc w:val="center"/>
+              <w:cnfStyle w:val="000000100000" w:firstRow="0" w:lastRow="0" w:firstColumn="0" w:lastColumn="0" w:oddVBand="0" w:evenVBand="0" w:oddHBand="1" w:evenHBand="0" w:firstRowFirstColumn="0" w:firstRowLastColumn="0" w:lastRowFirstColumn="0" w:lastRowLastColumn="0"/>
+              <w:rPr>
+                <w:rFonts w:ascii="TH Sarabun New" w:hAnsi="TH Sarabun New" w:cs="TH Sarabun New"/>
+                <w:sz w:val="32"/>
+                <w:szCs w:val="32"/>
+              </w:rPr>
+            </w:pPr>
+            <w:r>
+              <w:rPr>
+                <w:rFonts w:ascii="TH Sarabun New" w:hAnsi="TH Sarabun New" w:cs="TH Sarabun New"/>
+                <w:sz w:val="32"/>
+                <w:szCs w:val="32"/>
+              </w:rPr>
+              <w:t>31 x 36 x 13</w:t>
+            </w:r>
+          </w:p>
+        </w:tc>
+        <w:tc>
+          <w:tcPr>
+            <w:tcW w:w="2165" w:type="dxa"/>
+          </w:tcPr>
+          <w:p>
+            <w:pPr>
+              <w:jc w:val="center"/>
+              <w:cnfStyle w:val="000000100000" w:firstRow="0" w:lastRow="0" w:firstColumn="0" w:lastColumn="0" w:oddVBand="0" w:evenVBand="0" w:oddHBand="1" w:evenHBand="0" w:firstRowFirstColumn="0" w:firstRowLastColumn="0" w:lastRowFirstColumn="0" w:lastRowLastColumn="0"/>
+              <w:rPr>
+                <w:rFonts w:ascii="TH Sarabun New" w:hAnsi="TH Sarabun New" w:cs="TH Sarabun New"/>
+                <w:sz w:val="32"/>
+                <w:szCs w:val="32"/>
+              </w:rPr>
+            </w:pPr>
+            <w:proofErr w:type="spellStart"/>
+            <w:r>
+              <w:rPr>
+                <w:rFonts w:ascii="TH Sarabun New" w:hAnsi="TH Sarabun New" w:cs="TH Sarabun New"/>
+                <w:sz w:val="32"/>
+                <w:szCs w:val="32"/>
+              </w:rPr>
+              <w:t>rgb</w:t>
+            </w:r>
+            <w:proofErr w:type="spellEnd"/>
+            <w:r>
+              <w:rPr>
+                <w:rFonts w:ascii="TH Sarabun New" w:hAnsi="TH Sarabun New" w:cs="TH Sarabun New"/>
+                <w:sz w:val="32"/>
+                <w:szCs w:val="32"/>
+              </w:rPr>
+              <w:t>(255, 235, 59)</w:t>
+            </w:r>
+          </w:p>
+        </w:tc>
+      </w:tr>
+      <w:tr>
+        <w:tc>
+          <w:tcPr>
+            <w:cnfStyle w:val="001000000000" w:firstRow="0" w:lastRow="0" w:firstColumn="1" w:lastColumn="0" w:oddVBand="0" w:evenVBand="0" w:oddHBand="0" w:evenHBand="0" w:firstRowFirstColumn="0" w:firstRowLastColumn="0" w:lastRowFirstColumn="0" w:lastRowLastColumn="0"/>
+            <w:tcW w:w="779" w:type="dxa"/>
+          </w:tcPr>
+          <w:p>
+            <w:pPr>
+              <w:jc w:val="center"/>
+              <w:rPr>
+                <w:rFonts w:ascii="TH Sarabun New" w:hAnsi="TH Sarabun New" w:cs="TH Sarabun New"/>
+                <w:b w:val="0"/>
+                <w:bCs w:val="0"/>
+                <w:sz w:val="32"/>
+                <w:szCs w:val="32"/>
+                <w:cs/>
+              </w:rPr>
             </w:pPr>
             <w:r>
               <w:rPr>
@@ -2909,119 +3488,63 @@
                 <w:szCs w:val="32"/>
                 <w:cs/>
               </w:rPr>
-              <w:t>13.</w:t>
-            </w:r>
-          </w:p>
-        </w:tc>
-        <w:tc>
-          <w:tcPr>
-            <w:tcW w:w="5142" w:type="dxa"/>
-          </w:tcPr>
-          <w:p>
-            <w:pPr>
-              <w:jc w:val="center"/>
-              <w:cnfStyle w:val="000000100000" w:firstRow="0" w:lastRow="0" w:firstColumn="0" w:lastColumn="0" w:oddVBand="0" w:evenVBand="0" w:oddHBand="1" w:evenHBand="0" w:firstRowFirstColumn="0" w:firstRowLastColumn="0" w:lastRowFirstColumn="0" w:lastRowLastColumn="0"/>
-              <w:rPr>
-                <w:rFonts w:ascii="TH Sarabun New" w:hAnsi="TH Sarabun New" w:cs="TH Sarabun New"/>
-                <w:sz w:val="32"/>
-                <w:szCs w:val="32"/>
-              </w:rPr>
-            </w:pPr>
-            <w:r>
-              <w:rPr>
-                <w:rFonts w:ascii="TH Sarabun New" w:hAnsi="TH Sarabun New" w:cs="TH Sarabun New"/>
-                <w:sz w:val="32"/>
-                <w:szCs w:val="32"/>
-              </w:rPr>
-              <w:t>F</w:t>
-            </w:r>
-          </w:p>
-        </w:tc>
-        <w:tc>
-          <w:tcPr>
-            <w:tcW w:w="3069" w:type="dxa"/>
-          </w:tcPr>
-          <w:p>
-            <w:pPr>
-              <w:jc w:val="center"/>
-              <w:cnfStyle w:val="000000100000" w:firstRow="0" w:lastRow="0" w:firstColumn="0" w:lastColumn="0" w:oddVBand="0" w:evenVBand="0" w:oddHBand="1" w:evenHBand="0" w:firstRowFirstColumn="0" w:firstRowLastColumn="0" w:lastRowFirstColumn="0" w:lastRowLastColumn="0"/>
-              <w:rPr>
-                <w:rFonts w:ascii="TH Sarabun New" w:hAnsi="TH Sarabun New" w:cs="TH Sarabun New"/>
-                <w:sz w:val="32"/>
-                <w:szCs w:val="32"/>
-              </w:rPr>
-            </w:pPr>
-            <w:r>
-              <w:rPr>
-                <w:rFonts w:ascii="TH Sarabun New" w:hAnsi="TH Sarabun New" w:cs="TH Sarabun New"/>
-                <w:sz w:val="32"/>
-                <w:szCs w:val="32"/>
-              </w:rPr>
-              <w:t>31 x 36 x 13</w:t>
-            </w:r>
-          </w:p>
-        </w:tc>
-      </w:tr>
-      <w:tr>
-        <w:tc>
-          <w:tcPr>
-            <w:cnfStyle w:val="001000000000" w:firstRow="0" w:lastRow="0" w:firstColumn="1" w:lastColumn="0" w:oddVBand="0" w:evenVBand="0" w:oddHBand="0" w:evenHBand="0" w:firstRowFirstColumn="0" w:firstRowLastColumn="0" w:lastRowFirstColumn="0" w:lastRowLastColumn="0"/>
-            <w:tcW w:w="805" w:type="dxa"/>
-          </w:tcPr>
-          <w:p>
-            <w:pPr>
-              <w:jc w:val="center"/>
+              <w:t>14.</w:t>
+            </w:r>
+          </w:p>
+        </w:tc>
+        <w:tc>
+          <w:tcPr>
+            <w:tcW w:w="3086" w:type="dxa"/>
+          </w:tcPr>
+          <w:p>
+            <w:pPr>
+              <w:jc w:val="center"/>
+              <w:cnfStyle w:val="000000000000" w:firstRow="0" w:lastRow="0" w:firstColumn="0" w:lastColumn="0" w:oddVBand="0" w:evenVBand="0" w:oddHBand="0" w:evenHBand="0" w:firstRowFirstColumn="0" w:firstRowLastColumn="0" w:lastRowFirstColumn="0" w:lastRowLastColumn="0"/>
+              <w:rPr>
+                <w:rFonts w:ascii="TH Sarabun New" w:hAnsi="TH Sarabun New" w:cs="TH Sarabun New"/>
+                <w:sz w:val="32"/>
+                <w:szCs w:val="32"/>
+                <w:cs/>
+              </w:rPr>
+            </w:pPr>
+            <w:r>
               <w:rPr>
                 <w:rFonts w:ascii="TH Sarabun New" w:hAnsi="TH Sarabun New" w:cs="TH Sarabun New" w:hint="cs"/>
-                <w:b w:val="0"/>
-                <w:bCs w:val="0"/>
                 <w:sz w:val="32"/>
                 <w:szCs w:val="32"/>
                 <w:cs/>
               </w:rPr>
-            </w:pPr>
-            <w:r>
-              <w:rPr>
-                <w:rFonts w:ascii="TH Sarabun New" w:hAnsi="TH Sarabun New" w:cs="TH Sarabun New" w:hint="cs"/>
-                <w:b w:val="0"/>
-                <w:bCs w:val="0"/>
-                <w:sz w:val="32"/>
-                <w:szCs w:val="32"/>
-                <w:cs/>
-              </w:rPr>
-              <w:t>14.</w:t>
-            </w:r>
-          </w:p>
-        </w:tc>
-        <w:tc>
-          <w:tcPr>
-            <w:tcW w:w="5142" w:type="dxa"/>
+              <w:t>ฉ</w:t>
+            </w:r>
+          </w:p>
+        </w:tc>
+        <w:tc>
+          <w:tcPr>
+            <w:tcW w:w="2986" w:type="dxa"/>
           </w:tcPr>
           <w:p>
             <w:pPr>
               <w:jc w:val="center"/>
               <w:cnfStyle w:val="000000000000" w:firstRow="0" w:lastRow="0" w:firstColumn="0" w:lastColumn="0" w:oddVBand="0" w:evenVBand="0" w:oddHBand="0" w:evenHBand="0" w:firstRowFirstColumn="0" w:firstRowLastColumn="0" w:lastRowFirstColumn="0" w:lastRowLastColumn="0"/>
               <w:rPr>
-                <w:rFonts w:ascii="TH Sarabun New" w:hAnsi="TH Sarabun New" w:cs="TH Sarabun New" w:hint="cs"/>
-                <w:sz w:val="32"/>
-                <w:szCs w:val="32"/>
-                <w:cs/>
-              </w:rPr>
-            </w:pPr>
-            <w:r>
-              <w:rPr>
-                <w:rFonts w:ascii="TH Sarabun New" w:hAnsi="TH Sarabun New" w:cs="TH Sarabun New" w:hint="cs"/>
-                <w:sz w:val="32"/>
-                <w:szCs w:val="32"/>
-                <w:cs/>
-              </w:rPr>
-              <w:t>ฉ</w:t>
-            </w:r>
-          </w:p>
-        </w:tc>
-        <w:tc>
-          <w:tcPr>
-            <w:tcW w:w="3069" w:type="dxa"/>
+                <w:rFonts w:ascii="TH Sarabun New" w:hAnsi="TH Sarabun New" w:cs="TH Sarabun New"/>
+                <w:sz w:val="32"/>
+                <w:szCs w:val="32"/>
+              </w:rPr>
+            </w:pPr>
+            <w:r>
+              <w:rPr>
+                <w:rFonts w:ascii="TH Sarabun New" w:hAnsi="TH Sarabun New" w:cs="TH Sarabun New"/>
+                <w:sz w:val="32"/>
+                <w:szCs w:val="32"/>
+              </w:rPr>
+              <w:t>30 x 45 x 22</w:t>
+            </w:r>
+          </w:p>
+        </w:tc>
+        <w:tc>
+          <w:tcPr>
+            <w:tcW w:w="2165" w:type="dxa"/>
           </w:tcPr>
           <w:p>
             <w:pPr>
@@ -3033,13 +3556,23 @@
                 <w:szCs w:val="32"/>
               </w:rPr>
             </w:pPr>
-            <w:r>
-              <w:rPr>
-                <w:rFonts w:ascii="TH Sarabun New" w:hAnsi="TH Sarabun New" w:cs="TH Sarabun New"/>
-                <w:sz w:val="32"/>
-                <w:szCs w:val="32"/>
-              </w:rPr>
-              <w:t>30 x 45 x 22</w:t>
+            <w:proofErr w:type="spellStart"/>
+            <w:r>
+              <w:rPr>
+                <w:rFonts w:ascii="TH Sarabun New" w:hAnsi="TH Sarabun New" w:cs="TH Sarabun New"/>
+                <w:sz w:val="32"/>
+                <w:szCs w:val="32"/>
+              </w:rPr>
+              <w:t>rgb</w:t>
+            </w:r>
+            <w:proofErr w:type="spellEnd"/>
+            <w:r>
+              <w:rPr>
+                <w:rFonts w:ascii="TH Sarabun New" w:hAnsi="TH Sarabun New" w:cs="TH Sarabun New"/>
+                <w:sz w:val="32"/>
+                <w:szCs w:val="32"/>
+              </w:rPr>
+              <w:t>(255, 193, 7)</w:t>
             </w:r>
           </w:p>
         </w:tc>
@@ -3051,11 +3584,21 @@
         <w:tc>
           <w:tcPr>
             <w:cnfStyle w:val="001000000000" w:firstRow="0" w:lastRow="0" w:firstColumn="1" w:lastColumn="0" w:oddVBand="0" w:evenVBand="0" w:oddHBand="0" w:evenHBand="0" w:firstRowFirstColumn="0" w:firstRowLastColumn="0" w:lastRowFirstColumn="0" w:lastRowLastColumn="0"/>
-            <w:tcW w:w="805" w:type="dxa"/>
-          </w:tcPr>
-          <w:p>
-            <w:pPr>
-              <w:jc w:val="center"/>
+            <w:tcW w:w="779" w:type="dxa"/>
+          </w:tcPr>
+          <w:p>
+            <w:pPr>
+              <w:jc w:val="center"/>
+              <w:rPr>
+                <w:rFonts w:ascii="TH Sarabun New" w:hAnsi="TH Sarabun New" w:cs="TH Sarabun New"/>
+                <w:b w:val="0"/>
+                <w:bCs w:val="0"/>
+                <w:sz w:val="32"/>
+                <w:szCs w:val="32"/>
+                <w:cs/>
+              </w:rPr>
+            </w:pPr>
+            <w:r>
               <w:rPr>
                 <w:rFonts w:ascii="TH Sarabun New" w:hAnsi="TH Sarabun New" w:cs="TH Sarabun New" w:hint="cs"/>
                 <w:b w:val="0"/>
@@ -3064,6 +3607,110 @@
                 <w:szCs w:val="32"/>
                 <w:cs/>
               </w:rPr>
+              <w:t>15.</w:t>
+            </w:r>
+          </w:p>
+        </w:tc>
+        <w:tc>
+          <w:tcPr>
+            <w:tcW w:w="3086" w:type="dxa"/>
+          </w:tcPr>
+          <w:p>
+            <w:pPr>
+              <w:jc w:val="center"/>
+              <w:cnfStyle w:val="000000100000" w:firstRow="0" w:lastRow="0" w:firstColumn="0" w:lastColumn="0" w:oddVBand="0" w:evenVBand="0" w:oddHBand="1" w:evenHBand="0" w:firstRowFirstColumn="0" w:firstRowLastColumn="0" w:lastRowFirstColumn="0" w:lastRowLastColumn="0"/>
+              <w:rPr>
+                <w:rFonts w:ascii="TH Sarabun New" w:hAnsi="TH Sarabun New" w:cs="TH Sarabun New"/>
+                <w:sz w:val="32"/>
+                <w:szCs w:val="32"/>
+              </w:rPr>
+            </w:pPr>
+            <w:r>
+              <w:rPr>
+                <w:rFonts w:ascii="TH Sarabun New" w:hAnsi="TH Sarabun New" w:cs="TH Sarabun New"/>
+                <w:sz w:val="32"/>
+                <w:szCs w:val="32"/>
+              </w:rPr>
+              <w:t>G</w:t>
+            </w:r>
+          </w:p>
+        </w:tc>
+        <w:tc>
+          <w:tcPr>
+            <w:tcW w:w="2986" w:type="dxa"/>
+          </w:tcPr>
+          <w:p>
+            <w:pPr>
+              <w:jc w:val="center"/>
+              <w:cnfStyle w:val="000000100000" w:firstRow="0" w:lastRow="0" w:firstColumn="0" w:lastColumn="0" w:oddVBand="0" w:evenVBand="0" w:oddHBand="1" w:evenHBand="0" w:firstRowFirstColumn="0" w:firstRowLastColumn="0" w:lastRowFirstColumn="0" w:lastRowLastColumn="0"/>
+              <w:rPr>
+                <w:rFonts w:ascii="TH Sarabun New" w:hAnsi="TH Sarabun New" w:cs="TH Sarabun New"/>
+                <w:sz w:val="32"/>
+                <w:szCs w:val="32"/>
+              </w:rPr>
+            </w:pPr>
+            <w:r>
+              <w:rPr>
+                <w:rFonts w:ascii="TH Sarabun New" w:hAnsi="TH Sarabun New" w:cs="TH Sarabun New"/>
+                <w:sz w:val="32"/>
+                <w:szCs w:val="32"/>
+              </w:rPr>
+              <w:t>31 x 36 x 26</w:t>
+            </w:r>
+          </w:p>
+        </w:tc>
+        <w:tc>
+          <w:tcPr>
+            <w:tcW w:w="2165" w:type="dxa"/>
+          </w:tcPr>
+          <w:p>
+            <w:pPr>
+              <w:jc w:val="center"/>
+              <w:cnfStyle w:val="000000100000" w:firstRow="0" w:lastRow="0" w:firstColumn="0" w:lastColumn="0" w:oddVBand="0" w:evenVBand="0" w:oddHBand="1" w:evenHBand="0" w:firstRowFirstColumn="0" w:firstRowLastColumn="0" w:lastRowFirstColumn="0" w:lastRowLastColumn="0"/>
+              <w:rPr>
+                <w:rFonts w:ascii="TH Sarabun New" w:hAnsi="TH Sarabun New" w:cs="TH Sarabun New"/>
+                <w:sz w:val="32"/>
+                <w:szCs w:val="32"/>
+              </w:rPr>
+            </w:pPr>
+            <w:proofErr w:type="spellStart"/>
+            <w:r>
+              <w:rPr>
+                <w:rFonts w:ascii="TH Sarabun New" w:hAnsi="TH Sarabun New" w:cs="TH Sarabun New"/>
+                <w:sz w:val="32"/>
+                <w:szCs w:val="32"/>
+              </w:rPr>
+              <w:t>rgb</w:t>
+            </w:r>
+            <w:proofErr w:type="spellEnd"/>
+            <w:r>
+              <w:rPr>
+                <w:rFonts w:ascii="TH Sarabun New" w:hAnsi="TH Sarabun New" w:cs="TH Sarabun New"/>
+                <w:sz w:val="32"/>
+                <w:szCs w:val="32"/>
+              </w:rPr>
+              <w:t>(255, 152, 0)</w:t>
+            </w:r>
+          </w:p>
+        </w:tc>
+      </w:tr>
+      <w:tr>
+        <w:tc>
+          <w:tcPr>
+            <w:cnfStyle w:val="001000000000" w:firstRow="0" w:lastRow="0" w:firstColumn="1" w:lastColumn="0" w:oddVBand="0" w:evenVBand="0" w:oddHBand="0" w:evenHBand="0" w:firstRowFirstColumn="0" w:firstRowLastColumn="0" w:lastRowFirstColumn="0" w:lastRowLastColumn="0"/>
+            <w:tcW w:w="779" w:type="dxa"/>
+          </w:tcPr>
+          <w:p>
+            <w:pPr>
+              <w:jc w:val="center"/>
+              <w:rPr>
+                <w:rFonts w:ascii="TH Sarabun New" w:hAnsi="TH Sarabun New" w:cs="TH Sarabun New"/>
+                <w:b w:val="0"/>
+                <w:bCs w:val="0"/>
+                <w:sz w:val="32"/>
+                <w:szCs w:val="32"/>
+                <w:cs/>
+              </w:rPr>
             </w:pPr>
             <w:r>
               <w:rPr>
@@ -3074,93 +3721,13 @@
                 <w:szCs w:val="32"/>
                 <w:cs/>
               </w:rPr>
-              <w:t>15.</w:t>
-            </w:r>
-          </w:p>
-        </w:tc>
-        <w:tc>
-          <w:tcPr>
-            <w:tcW w:w="5142" w:type="dxa"/>
-          </w:tcPr>
-          <w:p>
-            <w:pPr>
-              <w:jc w:val="center"/>
-              <w:cnfStyle w:val="000000100000" w:firstRow="0" w:lastRow="0" w:firstColumn="0" w:lastColumn="0" w:oddVBand="0" w:evenVBand="0" w:oddHBand="1" w:evenHBand="0" w:firstRowFirstColumn="0" w:firstRowLastColumn="0" w:lastRowFirstColumn="0" w:lastRowLastColumn="0"/>
-              <w:rPr>
-                <w:rFonts w:ascii="TH Sarabun New" w:hAnsi="TH Sarabun New" w:cs="TH Sarabun New"/>
-                <w:sz w:val="32"/>
-                <w:szCs w:val="32"/>
-              </w:rPr>
-            </w:pPr>
-            <w:r>
-              <w:rPr>
-                <w:rFonts w:ascii="TH Sarabun New" w:hAnsi="TH Sarabun New" w:cs="TH Sarabun New"/>
-                <w:sz w:val="32"/>
-                <w:szCs w:val="32"/>
-              </w:rPr>
-              <w:t>G</w:t>
-            </w:r>
-          </w:p>
-        </w:tc>
-        <w:tc>
-          <w:tcPr>
-            <w:tcW w:w="3069" w:type="dxa"/>
-          </w:tcPr>
-          <w:p>
-            <w:pPr>
-              <w:jc w:val="center"/>
-              <w:cnfStyle w:val="000000100000" w:firstRow="0" w:lastRow="0" w:firstColumn="0" w:lastColumn="0" w:oddVBand="0" w:evenVBand="0" w:oddHBand="1" w:evenHBand="0" w:firstRowFirstColumn="0" w:firstRowLastColumn="0" w:lastRowFirstColumn="0" w:lastRowLastColumn="0"/>
-              <w:rPr>
-                <w:rFonts w:ascii="TH Sarabun New" w:hAnsi="TH Sarabun New" w:cs="TH Sarabun New"/>
-                <w:sz w:val="32"/>
-                <w:szCs w:val="32"/>
-              </w:rPr>
-            </w:pPr>
-            <w:r>
-              <w:rPr>
-                <w:rFonts w:ascii="TH Sarabun New" w:hAnsi="TH Sarabun New" w:cs="TH Sarabun New"/>
-                <w:sz w:val="32"/>
-                <w:szCs w:val="32"/>
-              </w:rPr>
-              <w:t>31 x 36 x 26</w:t>
-            </w:r>
-          </w:p>
-        </w:tc>
-      </w:tr>
-      <w:tr>
-        <w:tc>
-          <w:tcPr>
-            <w:cnfStyle w:val="001000000000" w:firstRow="0" w:lastRow="0" w:firstColumn="1" w:lastColumn="0" w:oddVBand="0" w:evenVBand="0" w:oddHBand="0" w:evenHBand="0" w:firstRowFirstColumn="0" w:firstRowLastColumn="0" w:lastRowFirstColumn="0" w:lastRowLastColumn="0"/>
-            <w:tcW w:w="805" w:type="dxa"/>
-          </w:tcPr>
-          <w:p>
-            <w:pPr>
-              <w:jc w:val="center"/>
-              <w:rPr>
-                <w:rFonts w:ascii="TH Sarabun New" w:hAnsi="TH Sarabun New" w:cs="TH Sarabun New" w:hint="cs"/>
-                <w:b w:val="0"/>
-                <w:bCs w:val="0"/>
-                <w:sz w:val="32"/>
-                <w:szCs w:val="32"/>
-                <w:cs/>
-              </w:rPr>
-            </w:pPr>
-            <w:r>
-              <w:rPr>
-                <w:rFonts w:ascii="TH Sarabun New" w:hAnsi="TH Sarabun New" w:cs="TH Sarabun New" w:hint="cs"/>
-                <w:b w:val="0"/>
-                <w:bCs w:val="0"/>
-                <w:sz w:val="32"/>
-                <w:szCs w:val="32"/>
-                <w:cs/>
-              </w:rPr>
               <w:t>16.</w:t>
             </w:r>
           </w:p>
         </w:tc>
         <w:tc>
           <w:tcPr>
-            <w:tcW w:w="5142" w:type="dxa"/>
+            <w:tcW w:w="3086" w:type="dxa"/>
           </w:tcPr>
           <w:p>
             <w:pPr>
@@ -3184,7 +3751,7 @@
         </w:tc>
         <w:tc>
           <w:tcPr>
-            <w:tcW w:w="3069" w:type="dxa"/>
+            <w:tcW w:w="2986" w:type="dxa"/>
           </w:tcPr>
           <w:p>
             <w:pPr>
@@ -3203,6 +3770,40 @@
                 <w:szCs w:val="32"/>
               </w:rPr>
               <w:t>41 x 45 x 35</w:t>
+            </w:r>
+          </w:p>
+        </w:tc>
+        <w:tc>
+          <w:tcPr>
+            <w:tcW w:w="2165" w:type="dxa"/>
+          </w:tcPr>
+          <w:p>
+            <w:pPr>
+              <w:jc w:val="center"/>
+              <w:cnfStyle w:val="000000000000" w:firstRow="0" w:lastRow="0" w:firstColumn="0" w:lastColumn="0" w:oddVBand="0" w:evenVBand="0" w:oddHBand="0" w:evenHBand="0" w:firstRowFirstColumn="0" w:firstRowLastColumn="0" w:lastRowFirstColumn="0" w:lastRowLastColumn="0"/>
+              <w:rPr>
+                <w:rFonts w:ascii="TH Sarabun New" w:hAnsi="TH Sarabun New" w:cs="TH Sarabun New"/>
+                <w:sz w:val="32"/>
+                <w:szCs w:val="32"/>
+              </w:rPr>
+            </w:pPr>
+            <w:proofErr w:type="spellStart"/>
+            <w:r>
+              <w:rPr>
+                <w:rFonts w:ascii="TH Sarabun New" w:hAnsi="TH Sarabun New" w:cs="TH Sarabun New"/>
+                <w:sz w:val="32"/>
+                <w:szCs w:val="32"/>
+              </w:rPr>
+              <w:t>rgb</w:t>
+            </w:r>
+            <w:proofErr w:type="spellEnd"/>
+            <w:r>
+              <w:rPr>
+                <w:rFonts w:ascii="TH Sarabun New" w:hAnsi="TH Sarabun New" w:cs="TH Sarabun New"/>
+                <w:sz w:val="32"/>
+                <w:szCs w:val="32"/>
+              </w:rPr>
+              <w:t>(255, 87, 34)</w:t>
             </w:r>
           </w:p>
         </w:tc>
@@ -3214,11 +3815,21 @@
         <w:tc>
           <w:tcPr>
             <w:cnfStyle w:val="001000000000" w:firstRow="0" w:lastRow="0" w:firstColumn="1" w:lastColumn="0" w:oddVBand="0" w:evenVBand="0" w:oddHBand="0" w:evenHBand="0" w:firstRowFirstColumn="0" w:firstRowLastColumn="0" w:lastRowFirstColumn="0" w:lastRowLastColumn="0"/>
-            <w:tcW w:w="805" w:type="dxa"/>
-          </w:tcPr>
-          <w:p>
-            <w:pPr>
-              <w:jc w:val="center"/>
+            <w:tcW w:w="779" w:type="dxa"/>
+          </w:tcPr>
+          <w:p>
+            <w:pPr>
+              <w:jc w:val="center"/>
+              <w:rPr>
+                <w:rFonts w:ascii="TH Sarabun New" w:hAnsi="TH Sarabun New" w:cs="TH Sarabun New"/>
+                <w:b w:val="0"/>
+                <w:bCs w:val="0"/>
+                <w:sz w:val="32"/>
+                <w:szCs w:val="32"/>
+                <w:cs/>
+              </w:rPr>
+            </w:pPr>
+            <w:r>
               <w:rPr>
                 <w:rFonts w:ascii="TH Sarabun New" w:hAnsi="TH Sarabun New" w:cs="TH Sarabun New" w:hint="cs"/>
                 <w:b w:val="0"/>
@@ -3227,8 +3838,102 @@
                 <w:szCs w:val="32"/>
                 <w:cs/>
               </w:rPr>
-            </w:pPr>
-            <w:r>
+              <w:t>17.</w:t>
+            </w:r>
+          </w:p>
+        </w:tc>
+        <w:tc>
+          <w:tcPr>
+            <w:tcW w:w="3086" w:type="dxa"/>
+          </w:tcPr>
+          <w:p>
+            <w:pPr>
+              <w:jc w:val="center"/>
+              <w:cnfStyle w:val="000000100000" w:firstRow="0" w:lastRow="0" w:firstColumn="0" w:lastColumn="0" w:oddVBand="0" w:evenVBand="0" w:oddHBand="1" w:evenHBand="0" w:firstRowFirstColumn="0" w:firstRowLastColumn="0" w:lastRowFirstColumn="0" w:lastRowLastColumn="0"/>
+              <w:rPr>
+                <w:rFonts w:ascii="TH Sarabun New" w:hAnsi="TH Sarabun New" w:cs="TH Sarabun New"/>
+                <w:sz w:val="32"/>
+                <w:szCs w:val="32"/>
+              </w:rPr>
+            </w:pPr>
+            <w:r>
+              <w:rPr>
+                <w:rFonts w:ascii="TH Sarabun New" w:hAnsi="TH Sarabun New" w:cs="TH Sarabun New"/>
+                <w:sz w:val="32"/>
+                <w:szCs w:val="32"/>
+              </w:rPr>
+              <w:t>7</w:t>
+            </w:r>
+          </w:p>
+        </w:tc>
+        <w:tc>
+          <w:tcPr>
+            <w:tcW w:w="2986" w:type="dxa"/>
+          </w:tcPr>
+          <w:p>
+            <w:pPr>
+              <w:jc w:val="center"/>
+              <w:cnfStyle w:val="000000100000" w:firstRow="0" w:lastRow="0" w:firstColumn="0" w:lastColumn="0" w:oddVBand="0" w:evenVBand="0" w:oddHBand="1" w:evenHBand="0" w:firstRowFirstColumn="0" w:firstRowLastColumn="0" w:lastRowFirstColumn="0" w:lastRowLastColumn="0"/>
+              <w:rPr>
+                <w:rFonts w:ascii="TH Sarabun New" w:hAnsi="TH Sarabun New" w:cs="TH Sarabun New"/>
+                <w:sz w:val="32"/>
+                <w:szCs w:val="32"/>
+              </w:rPr>
+            </w:pPr>
+            <w:r>
+              <w:rPr>
+                <w:rFonts w:ascii="TH Sarabun New" w:hAnsi="TH Sarabun New" w:cs="TH Sarabun New"/>
+                <w:sz w:val="32"/>
+                <w:szCs w:val="32"/>
+              </w:rPr>
+              <w:t>35 x 50 x 32</w:t>
+            </w:r>
+          </w:p>
+        </w:tc>
+        <w:tc>
+          <w:tcPr>
+            <w:tcW w:w="2165" w:type="dxa"/>
+          </w:tcPr>
+          <w:p>
+            <w:pPr>
+              <w:jc w:val="center"/>
+              <w:cnfStyle w:val="000000100000" w:firstRow="0" w:lastRow="0" w:firstColumn="0" w:lastColumn="0" w:oddVBand="0" w:evenVBand="0" w:oddHBand="1" w:evenHBand="0" w:firstRowFirstColumn="0" w:firstRowLastColumn="0" w:lastRowFirstColumn="0" w:lastRowLastColumn="0"/>
+              <w:rPr>
+                <w:rFonts w:ascii="TH Sarabun New" w:hAnsi="TH Sarabun New" w:cs="TH Sarabun New"/>
+                <w:sz w:val="32"/>
+                <w:szCs w:val="32"/>
+              </w:rPr>
+            </w:pPr>
+            <w:proofErr w:type="spellStart"/>
+            <w:r>
+              <w:rPr>
+                <w:rFonts w:ascii="TH Sarabun New" w:hAnsi="TH Sarabun New" w:cs="TH Sarabun New"/>
+                <w:sz w:val="32"/>
+                <w:szCs w:val="32"/>
+              </w:rPr>
+              <w:t>rgb</w:t>
+            </w:r>
+            <w:proofErr w:type="spellEnd"/>
+            <w:r>
+              <w:rPr>
+                <w:rFonts w:ascii="TH Sarabun New" w:hAnsi="TH Sarabun New" w:cs="TH Sarabun New"/>
+                <w:sz w:val="32"/>
+                <w:szCs w:val="32"/>
+              </w:rPr>
+              <w:t>(93, 64, 55)</w:t>
+            </w:r>
+          </w:p>
+        </w:tc>
+      </w:tr>
+      <w:tr>
+        <w:tc>
+          <w:tcPr>
+            <w:cnfStyle w:val="001000000000" w:firstRow="0" w:lastRow="0" w:firstColumn="1" w:lastColumn="0" w:oddVBand="0" w:evenVBand="0" w:oddHBand="0" w:evenHBand="0" w:firstRowFirstColumn="0" w:firstRowLastColumn="0" w:lastRowFirstColumn="0" w:lastRowLastColumn="0"/>
+            <w:tcW w:w="779" w:type="dxa"/>
+          </w:tcPr>
+          <w:p>
+            <w:pPr>
+              <w:jc w:val="center"/>
               <w:rPr>
                 <w:rFonts w:ascii="TH Sarabun New" w:hAnsi="TH Sarabun New" w:cs="TH Sarabun New" w:hint="cs"/>
                 <w:b w:val="0"/>
@@ -3237,55 +3942,100 @@
                 <w:szCs w:val="32"/>
                 <w:cs/>
               </w:rPr>
-              <w:t>17.</w:t>
-            </w:r>
-          </w:p>
-        </w:tc>
-        <w:tc>
-          <w:tcPr>
-            <w:tcW w:w="5142" w:type="dxa"/>
-          </w:tcPr>
-          <w:p>
-            <w:pPr>
-              <w:jc w:val="center"/>
-              <w:cnfStyle w:val="000000100000" w:firstRow="0" w:lastRow="0" w:firstColumn="0" w:lastColumn="0" w:oddVBand="0" w:evenVBand="0" w:oddHBand="1" w:evenHBand="0" w:firstRowFirstColumn="0" w:firstRowLastColumn="0" w:lastRowFirstColumn="0" w:lastRowLastColumn="0"/>
-              <w:rPr>
-                <w:rFonts w:ascii="TH Sarabun New" w:hAnsi="TH Sarabun New" w:cs="TH Sarabun New"/>
-                <w:sz w:val="32"/>
-                <w:szCs w:val="32"/>
-              </w:rPr>
-            </w:pPr>
-            <w:r>
-              <w:rPr>
-                <w:rFonts w:ascii="TH Sarabun New" w:hAnsi="TH Sarabun New" w:cs="TH Sarabun New"/>
-                <w:sz w:val="32"/>
-                <w:szCs w:val="32"/>
-              </w:rPr>
-              <w:t>7</w:t>
-            </w:r>
-          </w:p>
-        </w:tc>
-        <w:tc>
-          <w:tcPr>
-            <w:tcW w:w="3069" w:type="dxa"/>
-          </w:tcPr>
-          <w:p>
-            <w:pPr>
-              <w:jc w:val="center"/>
-              <w:cnfStyle w:val="000000100000" w:firstRow="0" w:lastRow="0" w:firstColumn="0" w:lastColumn="0" w:oddVBand="0" w:evenVBand="0" w:oddHBand="1" w:evenHBand="0" w:firstRowFirstColumn="0" w:firstRowLastColumn="0" w:lastRowFirstColumn="0" w:lastRowLastColumn="0"/>
-              <w:rPr>
-                <w:rFonts w:ascii="TH Sarabun New" w:hAnsi="TH Sarabun New" w:cs="TH Sarabun New"/>
-                <w:sz w:val="32"/>
-                <w:szCs w:val="32"/>
-              </w:rPr>
-            </w:pPr>
-            <w:r>
-              <w:rPr>
-                <w:rFonts w:ascii="TH Sarabun New" w:hAnsi="TH Sarabun New" w:cs="TH Sarabun New"/>
-                <w:sz w:val="32"/>
-                <w:szCs w:val="32"/>
-              </w:rPr>
-              <w:t>35 x 50 x 32</w:t>
+            </w:pPr>
+            <w:r>
+              <w:rPr>
+                <w:rFonts w:ascii="TH Sarabun New" w:hAnsi="TH Sarabun New" w:cs="TH Sarabun New"/>
+                <w:b w:val="0"/>
+                <w:bCs w:val="0"/>
+                <w:sz w:val="32"/>
+                <w:szCs w:val="32"/>
+              </w:rPr>
+              <w:t>18.</w:t>
+            </w:r>
+          </w:p>
+        </w:tc>
+        <w:tc>
+          <w:tcPr>
+            <w:tcW w:w="3086" w:type="dxa"/>
+          </w:tcPr>
+          <w:p>
+            <w:pPr>
+              <w:jc w:val="center"/>
+              <w:cnfStyle w:val="000000000000" w:firstRow="0" w:lastRow="0" w:firstColumn="0" w:lastColumn="0" w:oddVBand="0" w:evenVBand="0" w:oddHBand="0" w:evenHBand="0" w:firstRowFirstColumn="0" w:firstRowLastColumn="0" w:lastRowFirstColumn="0" w:lastRowLastColumn="0"/>
+              <w:rPr>
+                <w:rFonts w:ascii="TH Sarabun New" w:hAnsi="TH Sarabun New" w:cs="TH Sarabun New" w:hint="cs"/>
+                <w:sz w:val="32"/>
+                <w:szCs w:val="32"/>
+                <w:cs/>
+              </w:rPr>
+            </w:pPr>
+            <w:r>
+              <w:rPr>
+                <w:rFonts w:ascii="TH Sarabun New" w:hAnsi="TH Sarabun New" w:cs="TH Sarabun New" w:hint="cs"/>
+                <w:sz w:val="32"/>
+                <w:szCs w:val="32"/>
+                <w:cs/>
+              </w:rPr>
+              <w:t>อื่น ๆ</w:t>
+            </w:r>
+          </w:p>
+        </w:tc>
+        <w:tc>
+          <w:tcPr>
+            <w:tcW w:w="2986" w:type="dxa"/>
+          </w:tcPr>
+          <w:p>
+            <w:pPr>
+              <w:jc w:val="center"/>
+              <w:cnfStyle w:val="000000000000" w:firstRow="0" w:lastRow="0" w:firstColumn="0" w:lastColumn="0" w:oddVBand="0" w:evenVBand="0" w:oddHBand="0" w:evenHBand="0" w:firstRowFirstColumn="0" w:firstRowLastColumn="0" w:lastRowFirstColumn="0" w:lastRowLastColumn="0"/>
+              <w:rPr>
+                <w:rFonts w:ascii="TH Sarabun New" w:hAnsi="TH Sarabun New" w:cs="TH Sarabun New"/>
+                <w:sz w:val="32"/>
+                <w:szCs w:val="32"/>
+              </w:rPr>
+            </w:pPr>
+            <w:r>
+              <w:rPr>
+                <w:rFonts w:ascii="TH Sarabun New" w:hAnsi="TH Sarabun New" w:cs="TH Sarabun New"/>
+                <w:sz w:val="32"/>
+                <w:szCs w:val="32"/>
+              </w:rPr>
+              <w:t>50 x 50 x 50</w:t>
+            </w:r>
+          </w:p>
+        </w:tc>
+        <w:tc>
+          <w:tcPr>
+            <w:tcW w:w="2165" w:type="dxa"/>
+          </w:tcPr>
+          <w:p>
+            <w:pPr>
+              <w:jc w:val="center"/>
+              <w:cnfStyle w:val="000000000000" w:firstRow="0" w:lastRow="0" w:firstColumn="0" w:lastColumn="0" w:oddVBand="0" w:evenVBand="0" w:oddHBand="0" w:evenHBand="0" w:firstRowFirstColumn="0" w:firstRowLastColumn="0" w:lastRowFirstColumn="0" w:lastRowLastColumn="0"/>
+              <w:rPr>
+                <w:rFonts w:ascii="TH Sarabun New" w:hAnsi="TH Sarabun New" w:cs="TH Sarabun New"/>
+                <w:sz w:val="32"/>
+                <w:szCs w:val="32"/>
+              </w:rPr>
+            </w:pPr>
+            <w:proofErr w:type="spellStart"/>
+            <w:r>
+              <w:rPr>
+                <w:rFonts w:ascii="TH Sarabun New" w:hAnsi="TH Sarabun New" w:cs="TH Sarabun New"/>
+                <w:sz w:val="32"/>
+                <w:szCs w:val="32"/>
+              </w:rPr>
+              <w:t>rgb</w:t>
+            </w:r>
+            <w:proofErr w:type="spellEnd"/>
+            <w:r>
+              <w:rPr>
+                <w:rFonts w:ascii="TH Sarabun New" w:hAnsi="TH Sarabun New" w:cs="TH Sarabun New"/>
+                <w:sz w:val="32"/>
+                <w:szCs w:val="32"/>
+              </w:rPr>
+              <w:t>(96, 125, 139)</w:t>
             </w:r>
           </w:p>
         </w:tc>
@@ -3295,7 +4045,7 @@
       <w:pPr>
         <w:ind w:firstLine="360"/>
         <w:rPr>
-          <w:rFonts w:ascii="TH Sarabun New" w:hAnsi="TH Sarabun New" w:cs="TH Sarabun New" w:hint="cs"/>
+          <w:rFonts w:ascii="TH Sarabun New" w:hAnsi="TH Sarabun New" w:cs="TH Sarabun New"/>
           <w:sz w:val="32"/>
           <w:szCs w:val="32"/>
           <w:cs/>
@@ -3458,7 +4208,7 @@
 </file>
 
 <file path=word/numbering.xml><?xml version="1.0" encoding="utf-8"?>
-<w:numbering xmlns:wpc="http://schemas.microsoft.com/office/word/2010/wordprocessingCanvas" xmlns:cx="http://schemas.microsoft.com/office/drawing/2014/chartex" xmlns:cx1="http://schemas.microsoft.com/office/drawing/2015/9/8/chartex" xmlns:cx2="http://schemas.microsoft.com/office/drawing/2015/10/21/chartex" xmlns:cx3="http://schemas.microsoft.com/office/drawing/2016/5/9/chartex" xmlns:cx4="http://schemas.microsoft.com/office/drawing/2016/5/10/chartex" xmlns:cx5="http://schemas.microsoft.com/office/drawing/2016/5/11/chartex" xmlns:cx6="http://schemas.microsoft.com/office/drawing/2016/5/12/chartex" xmlns:cx7="http://schemas.microsoft.com/office/drawing/2016/5/13/chartex" xmlns:cx8="http://schemas.microsoft.com/office/drawing/2016/5/14/chartex" xmlns:mc="http://schemas.openxmlformats.org/markup-compatibility/2006" xmlns:aink="http://schemas.microsoft.com/office/drawing/2016/ink" xmlns:am3d="http://schemas.microsoft.com/office/drawing/2017/model3d" xmlns:o="urn:schemas-microsoft-com:office:office" xmlns:r="http://schemas.openxmlformats.org/officeDocument/2006/relationships" xmlns:m="http://schemas.openxmlformats.org/officeDocument/2006/math" xmlns:v="urn:schemas-microsoft-com:vml" xmlns:wp14="http://schemas.microsoft.com/office/word/2010/wordprocessingDrawing" xmlns:wp="http://schemas.openxmlformats.org/drawingml/2006/wordprocessingDrawing" xmlns:w10="urn:schemas-microsoft-com:office:word" xmlns:w="http://schemas.openxmlformats.org/wordprocessingml/2006/main" xmlns:w14="http://schemas.microsoft.com/office/word/2010/wordml" xmlns:w15="http://schemas.microsoft.com/office/word/2012/wordml" xmlns:w16cex="http://schemas.microsoft.com/office/word/2018/wordml/cex" xmlns:w16cid="http://schemas.microsoft.com/office/word/2016/wordml/cid" xmlns:w16="http://schemas.microsoft.com/office/word/2018/wordml" xmlns:w16se="http://schemas.microsoft.com/office/word/2015/wordml/symex" xmlns:wpg="http://schemas.microsoft.com/office/word/2010/wordprocessingGroup" xmlns:wpi="http://schemas.microsoft.com/office/word/2010/wordprocessingInk" xmlns:wne="http://schemas.microsoft.com/office/word/2006/wordml" xmlns:wps="http://schemas.microsoft.com/office/word/2010/wordprocessingShape" mc:Ignorable="w14 w15 w16se w16cid w16 w16cex wp14">
+<w:numbering xmlns:wpc="http://schemas.microsoft.com/office/word/2010/wordprocessingCanvas" xmlns:mc="http://schemas.openxmlformats.org/markup-compatibility/2006" xmlns:o="urn:schemas-microsoft-com:office:office" xmlns:r="http://schemas.openxmlformats.org/officeDocument/2006/relationships" xmlns:m="http://schemas.openxmlformats.org/officeDocument/2006/math" xmlns:v="urn:schemas-microsoft-com:vml" xmlns:wp14="http://schemas.microsoft.com/office/word/2010/wordprocessingDrawing" xmlns:wp="http://schemas.openxmlformats.org/drawingml/2006/wordprocessingDrawing" xmlns:w10="urn:schemas-microsoft-com:office:word" xmlns:w="http://schemas.openxmlformats.org/wordprocessingml/2006/main" xmlns:w14="http://schemas.microsoft.com/office/word/2010/wordml" xmlns:w15="http://schemas.microsoft.com/office/word/2012/wordml" xmlns:wpg="http://schemas.microsoft.com/office/word/2010/wordprocessingGroup" xmlns:wpi="http://schemas.microsoft.com/office/word/2010/wordprocessingInk" xmlns:wne="http://schemas.microsoft.com/office/word/2006/wordml" xmlns:wps="http://schemas.microsoft.com/office/word/2010/wordprocessingShape" mc:Ignorable="w14 w15 wp14">
   <w:abstractNum w:abstractNumId="0" w15:restartNumberingAfterBreak="0">
     <w:nsid w:val="23D13444"/>
     <w:multiLevelType w:val="hybridMultilevel"/>
@@ -4037,7 +4787,7 @@
 </file>
 
 <file path=word/styles.xml><?xml version="1.0" encoding="utf-8"?>
-<w:styles xmlns:mc="http://schemas.openxmlformats.org/markup-compatibility/2006" xmlns:r="http://schemas.openxmlformats.org/officeDocument/2006/relationships" xmlns:w="http://schemas.openxmlformats.org/wordprocessingml/2006/main" xmlns:w14="http://schemas.microsoft.com/office/word/2010/wordml" xmlns:w15="http://schemas.microsoft.com/office/word/2012/wordml" xmlns:w16cex="http://schemas.microsoft.com/office/word/2018/wordml/cex" xmlns:w16cid="http://schemas.microsoft.com/office/word/2016/wordml/cid" xmlns:w16="http://schemas.microsoft.com/office/word/2018/wordml" xmlns:w16se="http://schemas.microsoft.com/office/word/2015/wordml/symex" mc:Ignorable="w14 w15 w16se w16cid w16 w16cex">
+<w:styles xmlns:mc="http://schemas.openxmlformats.org/markup-compatibility/2006" xmlns:r="http://schemas.openxmlformats.org/officeDocument/2006/relationships" xmlns:w="http://schemas.openxmlformats.org/wordprocessingml/2006/main" xmlns:w14="http://schemas.microsoft.com/office/word/2010/wordml" xmlns:w15="http://schemas.microsoft.com/office/word/2012/wordml" mc:Ignorable="w14 w15">
   <w:docDefaults>
     <w:rPrDefault>
       <w:rPr>
@@ -4053,7 +4803,7 @@
       </w:pPr>
     </w:pPrDefault>
   </w:docDefaults>
-  <w:latentStyles w:defLockedState="0" w:defUIPriority="99" w:defSemiHidden="0" w:defUnhideWhenUsed="0" w:defQFormat="0" w:count="376">
+  <w:latentStyles w:defLockedState="0" w:defUIPriority="99" w:defSemiHidden="0" w:defUnhideWhenUsed="0" w:defQFormat="0" w:count="371">
     <w:lsdException w:name="Normal" w:uiPriority="0" w:qFormat="1"/>
     <w:lsdException w:name="heading 1" w:uiPriority="9" w:qFormat="1"/>
     <w:lsdException w:name="heading 2" w:semiHidden="1" w:uiPriority="9" w:unhideWhenUsed="1" w:qFormat="1"/>
@@ -4159,6 +4909,7 @@
     <w:lsdException w:name="HTML Sample" w:semiHidden="1" w:unhideWhenUsed="1"/>
     <w:lsdException w:name="HTML Typewriter" w:semiHidden="1" w:unhideWhenUsed="1"/>
     <w:lsdException w:name="HTML Variable" w:semiHidden="1" w:unhideWhenUsed="1"/>
+    <w:lsdException w:name="Normal Table" w:semiHidden="1" w:unhideWhenUsed="1"/>
     <w:lsdException w:name="annotation subject" w:semiHidden="1" w:unhideWhenUsed="1"/>
     <w:lsdException w:name="No List" w:semiHidden="1" w:unhideWhenUsed="1"/>
     <w:lsdException w:name="Outline List 1" w:semiHidden="1" w:unhideWhenUsed="1"/>
@@ -4201,8 +4952,11 @@
     <w:lsdException w:name="Table Contemporary" w:semiHidden="1" w:unhideWhenUsed="1"/>
     <w:lsdException w:name="Table Elegant" w:semiHidden="1" w:unhideWhenUsed="1"/>
     <w:lsdException w:name="Table Professional" w:semiHidden="1" w:unhideWhenUsed="1"/>
+    <w:lsdException w:name="Table Subtle 1" w:semiHidden="1" w:unhideWhenUsed="1"/>
     <w:lsdException w:name="Table Subtle 2" w:semiHidden="1" w:unhideWhenUsed="1"/>
     <w:lsdException w:name="Table Web 1" w:semiHidden="1" w:unhideWhenUsed="1"/>
+    <w:lsdException w:name="Table Web 2" w:semiHidden="1" w:unhideWhenUsed="1"/>
+    <w:lsdException w:name="Table Web 3" w:semiHidden="1" w:unhideWhenUsed="1"/>
     <w:lsdException w:name="Balloon Text" w:semiHidden="1" w:unhideWhenUsed="1"/>
     <w:lsdException w:name="Table Grid" w:uiPriority="39"/>
     <w:lsdException w:name="Table Theme" w:semiHidden="1" w:unhideWhenUsed="1"/>
@@ -4421,11 +5175,6 @@
     <w:lsdException w:name="List Table 5 Dark Accent 6" w:uiPriority="50"/>
     <w:lsdException w:name="List Table 6 Colorful Accent 6" w:uiPriority="51"/>
     <w:lsdException w:name="List Table 7 Colorful Accent 6" w:uiPriority="52"/>
-    <w:lsdException w:name="Mention" w:semiHidden="1" w:unhideWhenUsed="1"/>
-    <w:lsdException w:name="Smart Hyperlink" w:semiHidden="1" w:unhideWhenUsed="1"/>
-    <w:lsdException w:name="Hashtag" w:semiHidden="1" w:unhideWhenUsed="1"/>
-    <w:lsdException w:name="Unresolved Mention" w:semiHidden="1" w:unhideWhenUsed="1"/>
-    <w:lsdException w:name="Smart Link" w:semiHidden="1" w:unhideWhenUsed="1"/>
   </w:latentStyles>
   <w:style w:type="paragraph" w:default="1" w:styleId="Normal">
     <w:name w:val="Normal"/>

</xml_diff>